<commit_message>
Week 11 lecture added
</commit_message>
<xml_diff>
--- a/Project Proposal.docx
+++ b/Project Proposal.docx
@@ -371,8 +371,36 @@
                 <w:sz w:val="20"/>
                 <w:szCs w:val="20"/>
               </w:rPr>
-              <w:t>Road Hopper: Crossing Challenge Game</w:t>
-            </w:r>
+              <w:t xml:space="preserve">10 </w:t>
+            </w:r>
+            <w:proofErr w:type="spellStart"/>
+            <w:r>
+              <w:rPr>
+                <w:rFonts w:ascii="Times New Roman" w:hAnsi="Times New Roman" w:cs="Times New Roman"/>
+                <w:sz w:val="20"/>
+                <w:szCs w:val="20"/>
+              </w:rPr>
+              <w:t>Minutes</w:t>
+            </w:r>
+            <w:proofErr w:type="spellEnd"/>
+            <w:r>
+              <w:rPr>
+                <w:rFonts w:ascii="Times New Roman" w:hAnsi="Times New Roman" w:cs="Times New Roman"/>
+                <w:sz w:val="20"/>
+                <w:szCs w:val="20"/>
+              </w:rPr>
+              <w:t xml:space="preserve"> to </w:t>
+            </w:r>
+            <w:proofErr w:type="spellStart"/>
+            <w:r>
+              <w:rPr>
+                <w:rFonts w:ascii="Times New Roman" w:hAnsi="Times New Roman" w:cs="Times New Roman"/>
+                <w:sz w:val="20"/>
+                <w:szCs w:val="20"/>
+              </w:rPr>
+              <w:t>Sunrise</w:t>
+            </w:r>
+            <w:proofErr w:type="spellEnd"/>
           </w:p>
         </w:tc>
       </w:tr>
@@ -468,7 +496,24 @@
           </w:p>
           <w:p>
             <w:pPr>
-              <w:jc w:val="center"/>
+              <w:rPr>
+                <w:rFonts w:ascii="Times New Roman" w:hAnsi="Times New Roman" w:cs="Times New Roman"/>
+                <w:sz w:val="20"/>
+                <w:szCs w:val="20"/>
+              </w:rPr>
+            </w:pPr>
+          </w:p>
+          <w:p>
+            <w:pPr>
+              <w:rPr>
+                <w:rFonts w:ascii="Times New Roman" w:hAnsi="Times New Roman" w:cs="Times New Roman"/>
+                <w:sz w:val="20"/>
+                <w:szCs w:val="20"/>
+              </w:rPr>
+            </w:pPr>
+          </w:p>
+          <w:p>
+            <w:pPr>
               <w:rPr>
                 <w:rFonts w:ascii="Times New Roman" w:hAnsi="Times New Roman" w:cs="Times New Roman"/>
                 <w:sz w:val="20"/>
@@ -485,33 +530,29 @@
                 <w:szCs w:val="20"/>
               </w:rPr>
             </w:pPr>
-          </w:p>
-          <w:p>
-            <w:pPr>
-              <w:jc w:val="center"/>
+            <w:r>
               <w:rPr>
                 <w:rFonts w:ascii="Times New Roman" w:hAnsi="Times New Roman" w:cs="Times New Roman"/>
                 <w:sz w:val="20"/>
                 <w:szCs w:val="20"/>
               </w:rPr>
-            </w:pPr>
-          </w:p>
-          <w:p>
-            <w:pPr>
-              <w:jc w:val="center"/>
+              <w:t>Con</w:t>
+            </w:r>
+            <w:r>
               <w:rPr>
                 <w:rFonts w:ascii="Times New Roman" w:hAnsi="Times New Roman" w:cs="Times New Roman"/>
                 <w:sz w:val="20"/>
                 <w:szCs w:val="20"/>
               </w:rPr>
-            </w:pPr>
+              <w:t>t</w:t>
+            </w:r>
             <w:r>
               <w:rPr>
                 <w:rFonts w:ascii="Times New Roman" w:hAnsi="Times New Roman" w:cs="Times New Roman"/>
                 <w:sz w:val="20"/>
                 <w:szCs w:val="20"/>
               </w:rPr>
-              <w:t xml:space="preserve">Content </w:t>
+              <w:t xml:space="preserve">ent </w:t>
             </w:r>
           </w:p>
         </w:tc>
@@ -541,38 +582,2066 @@
                 <w:sz w:val="18"/>
                 <w:szCs w:val="18"/>
               </w:rPr>
-              <w:t>The "Crossy Road-Inspired Game" is a video game project that draws inspiration from popular games like "Crossy Road" and "Frogger." In this game, the player's objective is to guide a character safely across a busy road while avoiding moving obstacles such as cars. The game will involve creating a user interface for player controls, character animations, and obstacle movements. Game progress and scoring will be tracked, and game assets will be managed.</w:t>
-            </w:r>
-          </w:p>
-          <w:p>
-            <w:pPr>
-              <w:rPr>
-                <w:rFonts w:ascii="Times New Roman" w:hAnsi="Times New Roman" w:cs="Times New Roman"/>
-                <w:color w:val="000000" w:themeColor="text1"/>
-                <w:sz w:val="18"/>
-                <w:szCs w:val="18"/>
-              </w:rPr>
-            </w:pPr>
-          </w:p>
-          <w:p>
-            <w:pPr>
-              <w:rPr>
-                <w:rFonts w:ascii="Times New Roman" w:hAnsi="Times New Roman" w:cs="Times New Roman"/>
-                <w:color w:val="000000" w:themeColor="text1"/>
-                <w:sz w:val="18"/>
-                <w:szCs w:val="18"/>
-              </w:rPr>
-            </w:pPr>
-          </w:p>
-          <w:p>
-            <w:pPr>
-              <w:rPr>
-                <w:rFonts w:ascii="Times New Roman" w:hAnsi="Times New Roman" w:cs="Times New Roman"/>
-                <w:color w:val="000000" w:themeColor="text1"/>
-                <w:sz w:val="18"/>
-                <w:szCs w:val="18"/>
-              </w:rPr>
-            </w:pPr>
+              <w:t xml:space="preserve">10 </w:t>
+            </w:r>
+            <w:proofErr w:type="spellStart"/>
+            <w:r>
+              <w:rPr>
+                <w:rFonts w:ascii="Times New Roman" w:hAnsi="Times New Roman" w:cs="Times New Roman"/>
+                <w:color w:val="000000" w:themeColor="text1"/>
+                <w:sz w:val="18"/>
+                <w:szCs w:val="18"/>
+              </w:rPr>
+              <w:t>Minutes</w:t>
+            </w:r>
+            <w:proofErr w:type="spellEnd"/>
+            <w:r>
+              <w:rPr>
+                <w:rFonts w:ascii="Times New Roman" w:hAnsi="Times New Roman" w:cs="Times New Roman"/>
+                <w:color w:val="000000" w:themeColor="text1"/>
+                <w:sz w:val="18"/>
+                <w:szCs w:val="18"/>
+              </w:rPr>
+              <w:t xml:space="preserve"> to </w:t>
+            </w:r>
+            <w:proofErr w:type="spellStart"/>
+            <w:r>
+              <w:rPr>
+                <w:rFonts w:ascii="Times New Roman" w:hAnsi="Times New Roman" w:cs="Times New Roman"/>
+                <w:color w:val="000000" w:themeColor="text1"/>
+                <w:sz w:val="18"/>
+                <w:szCs w:val="18"/>
+              </w:rPr>
+              <w:t>Sunrise</w:t>
+            </w:r>
+            <w:proofErr w:type="spellEnd"/>
+            <w:r>
+              <w:rPr>
+                <w:rFonts w:ascii="Times New Roman" w:hAnsi="Times New Roman" w:cs="Times New Roman"/>
+                <w:color w:val="000000" w:themeColor="text1"/>
+                <w:sz w:val="18"/>
+                <w:szCs w:val="18"/>
+              </w:rPr>
+              <w:t xml:space="preserve"> is a “</w:t>
+            </w:r>
+            <w:proofErr w:type="spellStart"/>
+            <w:r>
+              <w:rPr>
+                <w:rFonts w:ascii="Times New Roman" w:hAnsi="Times New Roman" w:cs="Times New Roman"/>
+                <w:color w:val="000000" w:themeColor="text1"/>
+                <w:sz w:val="18"/>
+                <w:szCs w:val="18"/>
+              </w:rPr>
+              <w:t>bullet</w:t>
+            </w:r>
+            <w:proofErr w:type="spellEnd"/>
+            <w:r>
+              <w:rPr>
+                <w:rFonts w:ascii="Times New Roman" w:hAnsi="Times New Roman" w:cs="Times New Roman"/>
+                <w:color w:val="000000" w:themeColor="text1"/>
+                <w:sz w:val="18"/>
+                <w:szCs w:val="18"/>
+              </w:rPr>
+              <w:t xml:space="preserve"> </w:t>
+            </w:r>
+            <w:proofErr w:type="spellStart"/>
+            <w:r>
+              <w:rPr>
+                <w:rFonts w:ascii="Times New Roman" w:hAnsi="Times New Roman" w:cs="Times New Roman"/>
+                <w:color w:val="000000" w:themeColor="text1"/>
+                <w:sz w:val="18"/>
+                <w:szCs w:val="18"/>
+              </w:rPr>
+              <w:t>hell</w:t>
+            </w:r>
+            <w:proofErr w:type="spellEnd"/>
+            <w:r>
+              <w:rPr>
+                <w:rFonts w:ascii="Times New Roman" w:hAnsi="Times New Roman" w:cs="Times New Roman"/>
+                <w:color w:val="000000" w:themeColor="text1"/>
+                <w:sz w:val="18"/>
+                <w:szCs w:val="18"/>
+              </w:rPr>
+              <w:t xml:space="preserve">” </w:t>
+            </w:r>
+            <w:proofErr w:type="spellStart"/>
+            <w:r>
+              <w:rPr>
+                <w:rFonts w:ascii="Times New Roman" w:hAnsi="Times New Roman" w:cs="Times New Roman"/>
+                <w:color w:val="000000" w:themeColor="text1"/>
+                <w:sz w:val="18"/>
+                <w:szCs w:val="18"/>
+              </w:rPr>
+              <w:t>game</w:t>
+            </w:r>
+            <w:proofErr w:type="spellEnd"/>
+            <w:r>
+              <w:rPr>
+                <w:rFonts w:ascii="Times New Roman" w:hAnsi="Times New Roman" w:cs="Times New Roman"/>
+                <w:color w:val="000000" w:themeColor="text1"/>
+                <w:sz w:val="18"/>
+                <w:szCs w:val="18"/>
+              </w:rPr>
+              <w:t xml:space="preserve"> </w:t>
+            </w:r>
+            <w:proofErr w:type="spellStart"/>
+            <w:r>
+              <w:rPr>
+                <w:rFonts w:ascii="Times New Roman" w:hAnsi="Times New Roman" w:cs="Times New Roman"/>
+                <w:color w:val="000000" w:themeColor="text1"/>
+                <w:sz w:val="18"/>
+                <w:szCs w:val="18"/>
+              </w:rPr>
+              <w:t>meaning</w:t>
+            </w:r>
+            <w:proofErr w:type="spellEnd"/>
+            <w:r>
+              <w:rPr>
+                <w:rFonts w:ascii="Times New Roman" w:hAnsi="Times New Roman" w:cs="Times New Roman"/>
+                <w:color w:val="000000" w:themeColor="text1"/>
+                <w:sz w:val="18"/>
+                <w:szCs w:val="18"/>
+              </w:rPr>
+              <w:t xml:space="preserve"> </w:t>
+            </w:r>
+            <w:proofErr w:type="spellStart"/>
+            <w:r>
+              <w:rPr>
+                <w:rFonts w:ascii="Times New Roman" w:hAnsi="Times New Roman" w:cs="Times New Roman"/>
+                <w:color w:val="000000" w:themeColor="text1"/>
+                <w:sz w:val="18"/>
+                <w:szCs w:val="18"/>
+              </w:rPr>
+              <w:t>lots</w:t>
+            </w:r>
+            <w:proofErr w:type="spellEnd"/>
+            <w:r>
+              <w:rPr>
+                <w:rFonts w:ascii="Times New Roman" w:hAnsi="Times New Roman" w:cs="Times New Roman"/>
+                <w:color w:val="000000" w:themeColor="text1"/>
+                <w:sz w:val="18"/>
+                <w:szCs w:val="18"/>
+              </w:rPr>
+              <w:t xml:space="preserve"> of </w:t>
+            </w:r>
+            <w:proofErr w:type="spellStart"/>
+            <w:r>
+              <w:rPr>
+                <w:rFonts w:ascii="Times New Roman" w:hAnsi="Times New Roman" w:cs="Times New Roman"/>
+                <w:color w:val="000000" w:themeColor="text1"/>
+                <w:sz w:val="18"/>
+                <w:szCs w:val="18"/>
+              </w:rPr>
+              <w:t>projectiles</w:t>
+            </w:r>
+            <w:proofErr w:type="spellEnd"/>
+            <w:r>
+              <w:rPr>
+                <w:rFonts w:ascii="Times New Roman" w:hAnsi="Times New Roman" w:cs="Times New Roman"/>
+                <w:color w:val="000000" w:themeColor="text1"/>
+                <w:sz w:val="18"/>
+                <w:szCs w:val="18"/>
+              </w:rPr>
+              <w:t xml:space="preserve"> and </w:t>
+            </w:r>
+            <w:proofErr w:type="spellStart"/>
+            <w:r>
+              <w:rPr>
+                <w:rFonts w:ascii="Times New Roman" w:hAnsi="Times New Roman" w:cs="Times New Roman"/>
+                <w:color w:val="000000" w:themeColor="text1"/>
+                <w:sz w:val="18"/>
+                <w:szCs w:val="18"/>
+              </w:rPr>
+              <w:t>lots</w:t>
+            </w:r>
+            <w:proofErr w:type="spellEnd"/>
+            <w:r>
+              <w:rPr>
+                <w:rFonts w:ascii="Times New Roman" w:hAnsi="Times New Roman" w:cs="Times New Roman"/>
+                <w:color w:val="000000" w:themeColor="text1"/>
+                <w:sz w:val="18"/>
+                <w:szCs w:val="18"/>
+              </w:rPr>
+              <w:t xml:space="preserve"> of </w:t>
+            </w:r>
+            <w:proofErr w:type="spellStart"/>
+            <w:r>
+              <w:rPr>
+                <w:rFonts w:ascii="Times New Roman" w:hAnsi="Times New Roman" w:cs="Times New Roman"/>
+                <w:color w:val="000000" w:themeColor="text1"/>
+                <w:sz w:val="18"/>
+                <w:szCs w:val="18"/>
+              </w:rPr>
+              <w:t>enemies</w:t>
+            </w:r>
+            <w:proofErr w:type="spellEnd"/>
+            <w:r>
+              <w:rPr>
+                <w:rFonts w:ascii="Times New Roman" w:hAnsi="Times New Roman" w:cs="Times New Roman"/>
+                <w:color w:val="000000" w:themeColor="text1"/>
+                <w:sz w:val="18"/>
+                <w:szCs w:val="18"/>
+              </w:rPr>
+              <w:t xml:space="preserve"> in a </w:t>
+            </w:r>
+            <w:proofErr w:type="spellStart"/>
+            <w:r>
+              <w:rPr>
+                <w:rFonts w:ascii="Times New Roman" w:hAnsi="Times New Roman" w:cs="Times New Roman"/>
+                <w:color w:val="000000" w:themeColor="text1"/>
+                <w:sz w:val="18"/>
+                <w:szCs w:val="18"/>
+              </w:rPr>
+              <w:t>closed</w:t>
+            </w:r>
+            <w:proofErr w:type="spellEnd"/>
+            <w:r>
+              <w:rPr>
+                <w:rFonts w:ascii="Times New Roman" w:hAnsi="Times New Roman" w:cs="Times New Roman"/>
+                <w:color w:val="000000" w:themeColor="text1"/>
+                <w:sz w:val="18"/>
+                <w:szCs w:val="18"/>
+              </w:rPr>
+              <w:t xml:space="preserve"> </w:t>
+            </w:r>
+            <w:proofErr w:type="spellStart"/>
+            <w:r>
+              <w:rPr>
+                <w:rFonts w:ascii="Times New Roman" w:hAnsi="Times New Roman" w:cs="Times New Roman"/>
+                <w:color w:val="000000" w:themeColor="text1"/>
+                <w:sz w:val="18"/>
+                <w:szCs w:val="18"/>
+              </w:rPr>
+              <w:t>space</w:t>
+            </w:r>
+            <w:proofErr w:type="spellEnd"/>
+            <w:r>
+              <w:rPr>
+                <w:rFonts w:ascii="Times New Roman" w:hAnsi="Times New Roman" w:cs="Times New Roman"/>
+                <w:color w:val="000000" w:themeColor="text1"/>
+                <w:sz w:val="18"/>
+                <w:szCs w:val="18"/>
+              </w:rPr>
+              <w:t xml:space="preserve"> and </w:t>
+            </w:r>
+            <w:proofErr w:type="spellStart"/>
+            <w:r>
+              <w:rPr>
+                <w:rFonts w:ascii="Times New Roman" w:hAnsi="Times New Roman" w:cs="Times New Roman"/>
+                <w:color w:val="000000" w:themeColor="text1"/>
+                <w:sz w:val="18"/>
+                <w:szCs w:val="18"/>
+              </w:rPr>
+              <w:t>objective</w:t>
+            </w:r>
+            <w:proofErr w:type="spellEnd"/>
+            <w:r>
+              <w:rPr>
+                <w:rFonts w:ascii="Times New Roman" w:hAnsi="Times New Roman" w:cs="Times New Roman"/>
+                <w:color w:val="000000" w:themeColor="text1"/>
+                <w:sz w:val="18"/>
+                <w:szCs w:val="18"/>
+              </w:rPr>
+              <w:t xml:space="preserve"> is </w:t>
+            </w:r>
+            <w:proofErr w:type="spellStart"/>
+            <w:r>
+              <w:rPr>
+                <w:rFonts w:ascii="Times New Roman" w:hAnsi="Times New Roman" w:cs="Times New Roman"/>
+                <w:color w:val="000000" w:themeColor="text1"/>
+                <w:sz w:val="18"/>
+                <w:szCs w:val="18"/>
+              </w:rPr>
+              <w:t>surviving</w:t>
+            </w:r>
+            <w:proofErr w:type="spellEnd"/>
+            <w:r>
+              <w:rPr>
+                <w:rFonts w:ascii="Times New Roman" w:hAnsi="Times New Roman" w:cs="Times New Roman"/>
+                <w:color w:val="000000" w:themeColor="text1"/>
+                <w:sz w:val="18"/>
+                <w:szCs w:val="18"/>
+              </w:rPr>
+              <w:t xml:space="preserve">. </w:t>
+            </w:r>
+            <w:proofErr w:type="spellStart"/>
+            <w:r>
+              <w:rPr>
+                <w:rFonts w:ascii="Times New Roman" w:hAnsi="Times New Roman" w:cs="Times New Roman"/>
+                <w:color w:val="000000" w:themeColor="text1"/>
+                <w:sz w:val="18"/>
+                <w:szCs w:val="18"/>
+              </w:rPr>
+              <w:t>When</w:t>
+            </w:r>
+            <w:proofErr w:type="spellEnd"/>
+            <w:r>
+              <w:rPr>
+                <w:rFonts w:ascii="Times New Roman" w:hAnsi="Times New Roman" w:cs="Times New Roman"/>
+                <w:color w:val="000000" w:themeColor="text1"/>
+                <w:sz w:val="18"/>
+                <w:szCs w:val="18"/>
+              </w:rPr>
+              <w:t xml:space="preserve"> </w:t>
+            </w:r>
+            <w:proofErr w:type="spellStart"/>
+            <w:r>
+              <w:rPr>
+                <w:rFonts w:ascii="Times New Roman" w:hAnsi="Times New Roman" w:cs="Times New Roman"/>
+                <w:color w:val="000000" w:themeColor="text1"/>
+                <w:sz w:val="18"/>
+                <w:szCs w:val="18"/>
+              </w:rPr>
+              <w:t>enemies</w:t>
+            </w:r>
+            <w:proofErr w:type="spellEnd"/>
+            <w:r>
+              <w:rPr>
+                <w:rFonts w:ascii="Times New Roman" w:hAnsi="Times New Roman" w:cs="Times New Roman"/>
+                <w:color w:val="000000" w:themeColor="text1"/>
+                <w:sz w:val="18"/>
+                <w:szCs w:val="18"/>
+              </w:rPr>
+              <w:t xml:space="preserve"> </w:t>
+            </w:r>
+            <w:proofErr w:type="spellStart"/>
+            <w:r>
+              <w:rPr>
+                <w:rFonts w:ascii="Times New Roman" w:hAnsi="Times New Roman" w:cs="Times New Roman"/>
+                <w:color w:val="000000" w:themeColor="text1"/>
+                <w:sz w:val="18"/>
+                <w:szCs w:val="18"/>
+              </w:rPr>
+              <w:t>killed</w:t>
+            </w:r>
+            <w:proofErr w:type="spellEnd"/>
+            <w:r>
+              <w:rPr>
+                <w:rFonts w:ascii="Times New Roman" w:hAnsi="Times New Roman" w:cs="Times New Roman"/>
+                <w:color w:val="000000" w:themeColor="text1"/>
+                <w:sz w:val="18"/>
+                <w:szCs w:val="18"/>
+              </w:rPr>
+              <w:t xml:space="preserve"> </w:t>
+            </w:r>
+            <w:proofErr w:type="spellStart"/>
+            <w:r>
+              <w:rPr>
+                <w:rFonts w:ascii="Times New Roman" w:hAnsi="Times New Roman" w:cs="Times New Roman"/>
+                <w:color w:val="000000" w:themeColor="text1"/>
+                <w:sz w:val="18"/>
+                <w:szCs w:val="18"/>
+              </w:rPr>
+              <w:t>they</w:t>
+            </w:r>
+            <w:proofErr w:type="spellEnd"/>
+            <w:r>
+              <w:rPr>
+                <w:rFonts w:ascii="Times New Roman" w:hAnsi="Times New Roman" w:cs="Times New Roman"/>
+                <w:color w:val="000000" w:themeColor="text1"/>
+                <w:sz w:val="18"/>
+                <w:szCs w:val="18"/>
+              </w:rPr>
+              <w:t xml:space="preserve"> </w:t>
+            </w:r>
+            <w:proofErr w:type="spellStart"/>
+            <w:r>
+              <w:rPr>
+                <w:rFonts w:ascii="Times New Roman" w:hAnsi="Times New Roman" w:cs="Times New Roman"/>
+                <w:color w:val="000000" w:themeColor="text1"/>
+                <w:sz w:val="18"/>
+                <w:szCs w:val="18"/>
+              </w:rPr>
+              <w:t>will</w:t>
+            </w:r>
+            <w:proofErr w:type="spellEnd"/>
+            <w:r>
+              <w:rPr>
+                <w:rFonts w:ascii="Times New Roman" w:hAnsi="Times New Roman" w:cs="Times New Roman"/>
+                <w:color w:val="000000" w:themeColor="text1"/>
+                <w:sz w:val="18"/>
+                <w:szCs w:val="18"/>
+              </w:rPr>
+              <w:t xml:space="preserve"> </w:t>
+            </w:r>
+            <w:proofErr w:type="spellStart"/>
+            <w:r>
+              <w:rPr>
+                <w:rFonts w:ascii="Times New Roman" w:hAnsi="Times New Roman" w:cs="Times New Roman"/>
+                <w:color w:val="000000" w:themeColor="text1"/>
+                <w:sz w:val="18"/>
+                <w:szCs w:val="18"/>
+              </w:rPr>
+              <w:t>drop</w:t>
+            </w:r>
+            <w:proofErr w:type="spellEnd"/>
+            <w:r>
+              <w:rPr>
+                <w:rFonts w:ascii="Times New Roman" w:hAnsi="Times New Roman" w:cs="Times New Roman"/>
+                <w:color w:val="000000" w:themeColor="text1"/>
+                <w:sz w:val="18"/>
+                <w:szCs w:val="18"/>
+              </w:rPr>
+              <w:t xml:space="preserve"> </w:t>
+            </w:r>
+            <w:proofErr w:type="spellStart"/>
+            <w:r>
+              <w:rPr>
+                <w:rFonts w:ascii="Times New Roman" w:hAnsi="Times New Roman" w:cs="Times New Roman"/>
+                <w:color w:val="000000" w:themeColor="text1"/>
+                <w:sz w:val="18"/>
+                <w:szCs w:val="18"/>
+              </w:rPr>
+              <w:t>experience</w:t>
+            </w:r>
+            <w:proofErr w:type="spellEnd"/>
+            <w:r>
+              <w:rPr>
+                <w:rFonts w:ascii="Times New Roman" w:hAnsi="Times New Roman" w:cs="Times New Roman"/>
+                <w:color w:val="000000" w:themeColor="text1"/>
+                <w:sz w:val="18"/>
+                <w:szCs w:val="18"/>
+              </w:rPr>
+              <w:t xml:space="preserve"> </w:t>
+            </w:r>
+            <w:proofErr w:type="spellStart"/>
+            <w:r>
+              <w:rPr>
+                <w:rFonts w:ascii="Times New Roman" w:hAnsi="Times New Roman" w:cs="Times New Roman"/>
+                <w:color w:val="000000" w:themeColor="text1"/>
+                <w:sz w:val="18"/>
+                <w:szCs w:val="18"/>
+              </w:rPr>
+              <w:t>points</w:t>
+            </w:r>
+            <w:proofErr w:type="spellEnd"/>
+            <w:r>
+              <w:rPr>
+                <w:rFonts w:ascii="Times New Roman" w:hAnsi="Times New Roman" w:cs="Times New Roman"/>
+                <w:color w:val="000000" w:themeColor="text1"/>
+                <w:sz w:val="18"/>
+                <w:szCs w:val="18"/>
+              </w:rPr>
+              <w:t xml:space="preserve"> (</w:t>
+            </w:r>
+            <w:proofErr w:type="spellStart"/>
+            <w:r>
+              <w:rPr>
+                <w:rFonts w:ascii="Times New Roman" w:hAnsi="Times New Roman" w:cs="Times New Roman"/>
+                <w:color w:val="000000" w:themeColor="text1"/>
+                <w:sz w:val="18"/>
+                <w:szCs w:val="18"/>
+              </w:rPr>
+              <w:t>xp</w:t>
+            </w:r>
+            <w:proofErr w:type="spellEnd"/>
+            <w:r>
+              <w:rPr>
+                <w:rFonts w:ascii="Times New Roman" w:hAnsi="Times New Roman" w:cs="Times New Roman"/>
+                <w:color w:val="000000" w:themeColor="text1"/>
+                <w:sz w:val="18"/>
+                <w:szCs w:val="18"/>
+              </w:rPr>
+              <w:t xml:space="preserve">). </w:t>
+            </w:r>
+            <w:proofErr w:type="spellStart"/>
+            <w:r>
+              <w:rPr>
+                <w:rFonts w:ascii="Times New Roman" w:hAnsi="Times New Roman" w:cs="Times New Roman"/>
+                <w:color w:val="000000" w:themeColor="text1"/>
+                <w:sz w:val="18"/>
+                <w:szCs w:val="18"/>
+              </w:rPr>
+              <w:t>When</w:t>
+            </w:r>
+            <w:proofErr w:type="spellEnd"/>
+            <w:r>
+              <w:rPr>
+                <w:rFonts w:ascii="Times New Roman" w:hAnsi="Times New Roman" w:cs="Times New Roman"/>
+                <w:color w:val="000000" w:themeColor="text1"/>
+                <w:sz w:val="18"/>
+                <w:szCs w:val="18"/>
+              </w:rPr>
+              <w:t xml:space="preserve"> </w:t>
+            </w:r>
+            <w:proofErr w:type="spellStart"/>
+            <w:r>
+              <w:rPr>
+                <w:rFonts w:ascii="Times New Roman" w:hAnsi="Times New Roman" w:cs="Times New Roman"/>
+                <w:color w:val="000000" w:themeColor="text1"/>
+                <w:sz w:val="18"/>
+                <w:szCs w:val="18"/>
+              </w:rPr>
+              <w:t>player</w:t>
+            </w:r>
+            <w:proofErr w:type="spellEnd"/>
+            <w:r>
+              <w:rPr>
+                <w:rFonts w:ascii="Times New Roman" w:hAnsi="Times New Roman" w:cs="Times New Roman"/>
+                <w:color w:val="000000" w:themeColor="text1"/>
+                <w:sz w:val="18"/>
+                <w:szCs w:val="18"/>
+              </w:rPr>
+              <w:t xml:space="preserve"> </w:t>
+            </w:r>
+            <w:proofErr w:type="spellStart"/>
+            <w:r>
+              <w:rPr>
+                <w:rFonts w:ascii="Times New Roman" w:hAnsi="Times New Roman" w:cs="Times New Roman"/>
+                <w:color w:val="000000" w:themeColor="text1"/>
+                <w:sz w:val="18"/>
+                <w:szCs w:val="18"/>
+              </w:rPr>
+              <w:t>accumulates</w:t>
+            </w:r>
+            <w:proofErr w:type="spellEnd"/>
+            <w:r>
+              <w:rPr>
+                <w:rFonts w:ascii="Times New Roman" w:hAnsi="Times New Roman" w:cs="Times New Roman"/>
+                <w:color w:val="000000" w:themeColor="text1"/>
+                <w:sz w:val="18"/>
+                <w:szCs w:val="18"/>
+              </w:rPr>
+              <w:t xml:space="preserve"> </w:t>
+            </w:r>
+            <w:proofErr w:type="spellStart"/>
+            <w:r>
+              <w:rPr>
+                <w:rFonts w:ascii="Times New Roman" w:hAnsi="Times New Roman" w:cs="Times New Roman"/>
+                <w:color w:val="000000" w:themeColor="text1"/>
+                <w:sz w:val="18"/>
+                <w:szCs w:val="18"/>
+              </w:rPr>
+              <w:t>enough</w:t>
+            </w:r>
+            <w:proofErr w:type="spellEnd"/>
+            <w:r>
+              <w:rPr>
+                <w:rFonts w:ascii="Times New Roman" w:hAnsi="Times New Roman" w:cs="Times New Roman"/>
+                <w:color w:val="000000" w:themeColor="text1"/>
+                <w:sz w:val="18"/>
+                <w:szCs w:val="18"/>
+              </w:rPr>
+              <w:t xml:space="preserve"> </w:t>
+            </w:r>
+            <w:proofErr w:type="spellStart"/>
+            <w:r>
+              <w:rPr>
+                <w:rFonts w:ascii="Times New Roman" w:hAnsi="Times New Roman" w:cs="Times New Roman"/>
+                <w:color w:val="000000" w:themeColor="text1"/>
+                <w:sz w:val="18"/>
+                <w:szCs w:val="18"/>
+              </w:rPr>
+              <w:t>experience</w:t>
+            </w:r>
+            <w:proofErr w:type="spellEnd"/>
+            <w:r>
+              <w:rPr>
+                <w:rFonts w:ascii="Times New Roman" w:hAnsi="Times New Roman" w:cs="Times New Roman"/>
+                <w:color w:val="000000" w:themeColor="text1"/>
+                <w:sz w:val="18"/>
+                <w:szCs w:val="18"/>
+              </w:rPr>
+              <w:t xml:space="preserve"> </w:t>
+            </w:r>
+            <w:proofErr w:type="spellStart"/>
+            <w:r>
+              <w:rPr>
+                <w:rFonts w:ascii="Times New Roman" w:hAnsi="Times New Roman" w:cs="Times New Roman"/>
+                <w:color w:val="000000" w:themeColor="text1"/>
+                <w:sz w:val="18"/>
+                <w:szCs w:val="18"/>
+              </w:rPr>
+              <w:t>points</w:t>
+            </w:r>
+            <w:proofErr w:type="spellEnd"/>
+            <w:r>
+              <w:rPr>
+                <w:rFonts w:ascii="Times New Roman" w:hAnsi="Times New Roman" w:cs="Times New Roman"/>
+                <w:color w:val="000000" w:themeColor="text1"/>
+                <w:sz w:val="18"/>
+                <w:szCs w:val="18"/>
+              </w:rPr>
+              <w:t xml:space="preserve"> to </w:t>
+            </w:r>
+            <w:proofErr w:type="spellStart"/>
+            <w:r>
+              <w:rPr>
+                <w:rFonts w:ascii="Times New Roman" w:hAnsi="Times New Roman" w:cs="Times New Roman"/>
+                <w:color w:val="000000" w:themeColor="text1"/>
+                <w:sz w:val="18"/>
+                <w:szCs w:val="18"/>
+              </w:rPr>
+              <w:t>reach</w:t>
+            </w:r>
+            <w:proofErr w:type="spellEnd"/>
+            <w:r>
+              <w:rPr>
+                <w:rFonts w:ascii="Times New Roman" w:hAnsi="Times New Roman" w:cs="Times New Roman"/>
+                <w:color w:val="000000" w:themeColor="text1"/>
+                <w:sz w:val="18"/>
+                <w:szCs w:val="18"/>
+              </w:rPr>
+              <w:t xml:space="preserve"> </w:t>
+            </w:r>
+            <w:proofErr w:type="spellStart"/>
+            <w:r>
+              <w:rPr>
+                <w:rFonts w:ascii="Times New Roman" w:hAnsi="Times New Roman" w:cs="Times New Roman"/>
+                <w:color w:val="000000" w:themeColor="text1"/>
+                <w:sz w:val="18"/>
+                <w:szCs w:val="18"/>
+              </w:rPr>
+              <w:t>certain</w:t>
+            </w:r>
+            <w:proofErr w:type="spellEnd"/>
+            <w:r>
+              <w:rPr>
+                <w:rFonts w:ascii="Times New Roman" w:hAnsi="Times New Roman" w:cs="Times New Roman"/>
+                <w:color w:val="000000" w:themeColor="text1"/>
+                <w:sz w:val="18"/>
+                <w:szCs w:val="18"/>
+              </w:rPr>
+              <w:t xml:space="preserve"> </w:t>
+            </w:r>
+            <w:proofErr w:type="spellStart"/>
+            <w:r>
+              <w:rPr>
+                <w:rFonts w:ascii="Times New Roman" w:hAnsi="Times New Roman" w:cs="Times New Roman"/>
+                <w:color w:val="000000" w:themeColor="text1"/>
+                <w:sz w:val="18"/>
+                <w:szCs w:val="18"/>
+              </w:rPr>
+              <w:t>levels</w:t>
+            </w:r>
+            <w:proofErr w:type="spellEnd"/>
+            <w:r>
+              <w:rPr>
+                <w:rFonts w:ascii="Times New Roman" w:hAnsi="Times New Roman" w:cs="Times New Roman"/>
+                <w:color w:val="000000" w:themeColor="text1"/>
+                <w:sz w:val="18"/>
+                <w:szCs w:val="18"/>
+              </w:rPr>
+              <w:t xml:space="preserve"> </w:t>
+            </w:r>
+            <w:proofErr w:type="spellStart"/>
+            <w:r>
+              <w:rPr>
+                <w:rFonts w:ascii="Times New Roman" w:hAnsi="Times New Roman" w:cs="Times New Roman"/>
+                <w:color w:val="000000" w:themeColor="text1"/>
+                <w:sz w:val="18"/>
+                <w:szCs w:val="18"/>
+              </w:rPr>
+              <w:t>threshold</w:t>
+            </w:r>
+            <w:proofErr w:type="spellEnd"/>
+            <w:r>
+              <w:rPr>
+                <w:rFonts w:ascii="Times New Roman" w:hAnsi="Times New Roman" w:cs="Times New Roman"/>
+                <w:color w:val="000000" w:themeColor="text1"/>
+                <w:sz w:val="18"/>
+                <w:szCs w:val="18"/>
+              </w:rPr>
+              <w:t xml:space="preserve">, 3 </w:t>
+            </w:r>
+            <w:proofErr w:type="spellStart"/>
+            <w:r>
+              <w:rPr>
+                <w:rFonts w:ascii="Times New Roman" w:hAnsi="Times New Roman" w:cs="Times New Roman"/>
+                <w:color w:val="000000" w:themeColor="text1"/>
+                <w:sz w:val="18"/>
+                <w:szCs w:val="18"/>
+              </w:rPr>
+              <w:t>options</w:t>
+            </w:r>
+            <w:proofErr w:type="spellEnd"/>
+            <w:r>
+              <w:rPr>
+                <w:rFonts w:ascii="Times New Roman" w:hAnsi="Times New Roman" w:cs="Times New Roman"/>
+                <w:color w:val="000000" w:themeColor="text1"/>
+                <w:sz w:val="18"/>
+                <w:szCs w:val="18"/>
+              </w:rPr>
+              <w:t xml:space="preserve"> </w:t>
+            </w:r>
+            <w:proofErr w:type="spellStart"/>
+            <w:r>
+              <w:rPr>
+                <w:rFonts w:ascii="Times New Roman" w:hAnsi="Times New Roman" w:cs="Times New Roman"/>
+                <w:color w:val="000000" w:themeColor="text1"/>
+                <w:sz w:val="18"/>
+                <w:szCs w:val="18"/>
+              </w:rPr>
+              <w:t>will</w:t>
+            </w:r>
+            <w:proofErr w:type="spellEnd"/>
+            <w:r>
+              <w:rPr>
+                <w:rFonts w:ascii="Times New Roman" w:hAnsi="Times New Roman" w:cs="Times New Roman"/>
+                <w:color w:val="000000" w:themeColor="text1"/>
+                <w:sz w:val="18"/>
+                <w:szCs w:val="18"/>
+              </w:rPr>
+              <w:t xml:space="preserve"> </w:t>
+            </w:r>
+            <w:proofErr w:type="spellStart"/>
+            <w:r>
+              <w:rPr>
+                <w:rFonts w:ascii="Times New Roman" w:hAnsi="Times New Roman" w:cs="Times New Roman"/>
+                <w:color w:val="000000" w:themeColor="text1"/>
+                <w:sz w:val="18"/>
+                <w:szCs w:val="18"/>
+              </w:rPr>
+              <w:t>appear</w:t>
+            </w:r>
+            <w:proofErr w:type="spellEnd"/>
+            <w:r>
+              <w:rPr>
+                <w:rFonts w:ascii="Times New Roman" w:hAnsi="Times New Roman" w:cs="Times New Roman"/>
+                <w:color w:val="000000" w:themeColor="text1"/>
+                <w:sz w:val="18"/>
+                <w:szCs w:val="18"/>
+              </w:rPr>
+              <w:t xml:space="preserve"> </w:t>
+            </w:r>
+            <w:proofErr w:type="spellStart"/>
+            <w:r>
+              <w:rPr>
+                <w:rFonts w:ascii="Times New Roman" w:hAnsi="Times New Roman" w:cs="Times New Roman"/>
+                <w:color w:val="000000" w:themeColor="text1"/>
+                <w:sz w:val="18"/>
+                <w:szCs w:val="18"/>
+              </w:rPr>
+              <w:t>for</w:t>
+            </w:r>
+            <w:proofErr w:type="spellEnd"/>
+            <w:r>
+              <w:rPr>
+                <w:rFonts w:ascii="Times New Roman" w:hAnsi="Times New Roman" w:cs="Times New Roman"/>
+                <w:color w:val="000000" w:themeColor="text1"/>
+                <w:sz w:val="18"/>
+                <w:szCs w:val="18"/>
+              </w:rPr>
+              <w:t xml:space="preserve"> </w:t>
+            </w:r>
+            <w:proofErr w:type="spellStart"/>
+            <w:r>
+              <w:rPr>
+                <w:rFonts w:ascii="Times New Roman" w:hAnsi="Times New Roman" w:cs="Times New Roman"/>
+                <w:color w:val="000000" w:themeColor="text1"/>
+                <w:sz w:val="18"/>
+                <w:szCs w:val="18"/>
+              </w:rPr>
+              <w:t>player</w:t>
+            </w:r>
+            <w:proofErr w:type="spellEnd"/>
+            <w:r>
+              <w:rPr>
+                <w:rFonts w:ascii="Times New Roman" w:hAnsi="Times New Roman" w:cs="Times New Roman"/>
+                <w:color w:val="000000" w:themeColor="text1"/>
+                <w:sz w:val="18"/>
+                <w:szCs w:val="18"/>
+              </w:rPr>
+              <w:t xml:space="preserve"> to </w:t>
+            </w:r>
+            <w:proofErr w:type="spellStart"/>
+            <w:r>
+              <w:rPr>
+                <w:rFonts w:ascii="Times New Roman" w:hAnsi="Times New Roman" w:cs="Times New Roman"/>
+                <w:color w:val="000000" w:themeColor="text1"/>
+                <w:sz w:val="18"/>
+                <w:szCs w:val="18"/>
+              </w:rPr>
+              <w:t>select</w:t>
+            </w:r>
+            <w:proofErr w:type="spellEnd"/>
+            <w:r>
+              <w:rPr>
+                <w:rFonts w:ascii="Times New Roman" w:hAnsi="Times New Roman" w:cs="Times New Roman"/>
+                <w:color w:val="000000" w:themeColor="text1"/>
+                <w:sz w:val="18"/>
+                <w:szCs w:val="18"/>
+              </w:rPr>
+              <w:t xml:space="preserve">. </w:t>
+            </w:r>
+            <w:proofErr w:type="spellStart"/>
+            <w:r>
+              <w:rPr>
+                <w:rFonts w:ascii="Times New Roman" w:hAnsi="Times New Roman" w:cs="Times New Roman"/>
+                <w:color w:val="000000" w:themeColor="text1"/>
+                <w:sz w:val="18"/>
+                <w:szCs w:val="18"/>
+              </w:rPr>
+              <w:t>These</w:t>
+            </w:r>
+            <w:proofErr w:type="spellEnd"/>
+            <w:r>
+              <w:rPr>
+                <w:rFonts w:ascii="Times New Roman" w:hAnsi="Times New Roman" w:cs="Times New Roman"/>
+                <w:color w:val="000000" w:themeColor="text1"/>
+                <w:sz w:val="18"/>
+                <w:szCs w:val="18"/>
+              </w:rPr>
+              <w:t xml:space="preserve"> 3 </w:t>
+            </w:r>
+            <w:proofErr w:type="spellStart"/>
+            <w:r>
+              <w:rPr>
+                <w:rFonts w:ascii="Times New Roman" w:hAnsi="Times New Roman" w:cs="Times New Roman"/>
+                <w:color w:val="000000" w:themeColor="text1"/>
+                <w:sz w:val="18"/>
+                <w:szCs w:val="18"/>
+              </w:rPr>
+              <w:t>options</w:t>
+            </w:r>
+            <w:proofErr w:type="spellEnd"/>
+            <w:r>
+              <w:rPr>
+                <w:rFonts w:ascii="Times New Roman" w:hAnsi="Times New Roman" w:cs="Times New Roman"/>
+                <w:color w:val="000000" w:themeColor="text1"/>
+                <w:sz w:val="18"/>
+                <w:szCs w:val="18"/>
+              </w:rPr>
+              <w:t xml:space="preserve"> </w:t>
+            </w:r>
+            <w:proofErr w:type="spellStart"/>
+            <w:r>
+              <w:rPr>
+                <w:rFonts w:ascii="Times New Roman" w:hAnsi="Times New Roman" w:cs="Times New Roman"/>
+                <w:color w:val="000000" w:themeColor="text1"/>
+                <w:sz w:val="18"/>
+                <w:szCs w:val="18"/>
+              </w:rPr>
+              <w:t>will</w:t>
+            </w:r>
+            <w:proofErr w:type="spellEnd"/>
+            <w:r>
+              <w:rPr>
+                <w:rFonts w:ascii="Times New Roman" w:hAnsi="Times New Roman" w:cs="Times New Roman"/>
+                <w:color w:val="000000" w:themeColor="text1"/>
+                <w:sz w:val="18"/>
+                <w:szCs w:val="18"/>
+              </w:rPr>
+              <w:t xml:space="preserve"> be </w:t>
+            </w:r>
+            <w:proofErr w:type="spellStart"/>
+            <w:r>
+              <w:rPr>
+                <w:rFonts w:ascii="Times New Roman" w:hAnsi="Times New Roman" w:cs="Times New Roman"/>
+                <w:color w:val="000000" w:themeColor="text1"/>
+                <w:sz w:val="18"/>
+                <w:szCs w:val="18"/>
+              </w:rPr>
+              <w:t>random</w:t>
+            </w:r>
+            <w:proofErr w:type="spellEnd"/>
+            <w:r>
+              <w:rPr>
+                <w:rFonts w:ascii="Times New Roman" w:hAnsi="Times New Roman" w:cs="Times New Roman"/>
+                <w:color w:val="000000" w:themeColor="text1"/>
+                <w:sz w:val="18"/>
+                <w:szCs w:val="18"/>
+              </w:rPr>
+              <w:t xml:space="preserve"> and </w:t>
+            </w:r>
+            <w:proofErr w:type="spellStart"/>
+            <w:r>
+              <w:rPr>
+                <w:rFonts w:ascii="Times New Roman" w:hAnsi="Times New Roman" w:cs="Times New Roman"/>
+                <w:color w:val="000000" w:themeColor="text1"/>
+                <w:sz w:val="18"/>
+                <w:szCs w:val="18"/>
+              </w:rPr>
+              <w:t>must</w:t>
+            </w:r>
+            <w:proofErr w:type="spellEnd"/>
+            <w:r>
+              <w:rPr>
+                <w:rFonts w:ascii="Times New Roman" w:hAnsi="Times New Roman" w:cs="Times New Roman"/>
+                <w:color w:val="000000" w:themeColor="text1"/>
+                <w:sz w:val="18"/>
+                <w:szCs w:val="18"/>
+              </w:rPr>
+              <w:t xml:space="preserve"> </w:t>
+            </w:r>
+            <w:proofErr w:type="spellStart"/>
+            <w:r>
+              <w:rPr>
+                <w:rFonts w:ascii="Times New Roman" w:hAnsi="Times New Roman" w:cs="Times New Roman"/>
+                <w:color w:val="000000" w:themeColor="text1"/>
+                <w:sz w:val="18"/>
+                <w:szCs w:val="18"/>
+              </w:rPr>
+              <w:t>have</w:t>
+            </w:r>
+            <w:proofErr w:type="spellEnd"/>
+            <w:r>
+              <w:rPr>
+                <w:rFonts w:ascii="Times New Roman" w:hAnsi="Times New Roman" w:cs="Times New Roman"/>
+                <w:color w:val="000000" w:themeColor="text1"/>
+                <w:sz w:val="18"/>
+                <w:szCs w:val="18"/>
+              </w:rPr>
+              <w:t xml:space="preserve"> a </w:t>
+            </w:r>
+            <w:proofErr w:type="spellStart"/>
+            <w:r>
+              <w:rPr>
+                <w:rFonts w:ascii="Times New Roman" w:hAnsi="Times New Roman" w:cs="Times New Roman"/>
+                <w:color w:val="000000" w:themeColor="text1"/>
+                <w:sz w:val="18"/>
+                <w:szCs w:val="18"/>
+              </w:rPr>
+              <w:t>positive</w:t>
+            </w:r>
+            <w:proofErr w:type="spellEnd"/>
+            <w:r>
+              <w:rPr>
+                <w:rFonts w:ascii="Times New Roman" w:hAnsi="Times New Roman" w:cs="Times New Roman"/>
+                <w:color w:val="000000" w:themeColor="text1"/>
+                <w:sz w:val="18"/>
+                <w:szCs w:val="18"/>
+              </w:rPr>
+              <w:t xml:space="preserve"> </w:t>
+            </w:r>
+            <w:proofErr w:type="spellStart"/>
+            <w:r>
+              <w:rPr>
+                <w:rFonts w:ascii="Times New Roman" w:hAnsi="Times New Roman" w:cs="Times New Roman"/>
+                <w:color w:val="000000" w:themeColor="text1"/>
+                <w:sz w:val="18"/>
+                <w:szCs w:val="18"/>
+              </w:rPr>
+              <w:t>effect</w:t>
+            </w:r>
+            <w:proofErr w:type="spellEnd"/>
+            <w:r>
+              <w:rPr>
+                <w:rFonts w:ascii="Times New Roman" w:hAnsi="Times New Roman" w:cs="Times New Roman"/>
+                <w:color w:val="000000" w:themeColor="text1"/>
+                <w:sz w:val="18"/>
+                <w:szCs w:val="18"/>
+              </w:rPr>
+              <w:t xml:space="preserve"> </w:t>
+            </w:r>
+            <w:r>
+              <w:rPr>
+                <w:rFonts w:ascii="Times New Roman" w:hAnsi="Times New Roman" w:cs="Times New Roman"/>
+                <w:color w:val="000000" w:themeColor="text1"/>
+                <w:sz w:val="18"/>
+                <w:szCs w:val="18"/>
+              </w:rPr>
+              <w:t xml:space="preserve">and </w:t>
+            </w:r>
+            <w:proofErr w:type="spellStart"/>
+            <w:r>
+              <w:rPr>
+                <w:rFonts w:ascii="Times New Roman" w:hAnsi="Times New Roman" w:cs="Times New Roman"/>
+                <w:color w:val="000000" w:themeColor="text1"/>
+                <w:sz w:val="18"/>
+                <w:szCs w:val="18"/>
+              </w:rPr>
+              <w:t>may</w:t>
+            </w:r>
+            <w:proofErr w:type="spellEnd"/>
+            <w:r>
+              <w:rPr>
+                <w:rFonts w:ascii="Times New Roman" w:hAnsi="Times New Roman" w:cs="Times New Roman"/>
+                <w:color w:val="000000" w:themeColor="text1"/>
+                <w:sz w:val="18"/>
+                <w:szCs w:val="18"/>
+              </w:rPr>
+              <w:t xml:space="preserve"> </w:t>
+            </w:r>
+            <w:proofErr w:type="spellStart"/>
+            <w:r>
+              <w:rPr>
+                <w:rFonts w:ascii="Times New Roman" w:hAnsi="Times New Roman" w:cs="Times New Roman"/>
+                <w:color w:val="000000" w:themeColor="text1"/>
+                <w:sz w:val="18"/>
+                <w:szCs w:val="18"/>
+              </w:rPr>
+              <w:t>have</w:t>
+            </w:r>
+            <w:proofErr w:type="spellEnd"/>
+            <w:r>
+              <w:rPr>
+                <w:rFonts w:ascii="Times New Roman" w:hAnsi="Times New Roman" w:cs="Times New Roman"/>
+                <w:color w:val="000000" w:themeColor="text1"/>
+                <w:sz w:val="18"/>
+                <w:szCs w:val="18"/>
+              </w:rPr>
+              <w:t xml:space="preserve"> a </w:t>
+            </w:r>
+            <w:proofErr w:type="spellStart"/>
+            <w:r>
+              <w:rPr>
+                <w:rFonts w:ascii="Times New Roman" w:hAnsi="Times New Roman" w:cs="Times New Roman"/>
+                <w:color w:val="000000" w:themeColor="text1"/>
+                <w:sz w:val="18"/>
+                <w:szCs w:val="18"/>
+              </w:rPr>
+              <w:t>negative</w:t>
+            </w:r>
+            <w:proofErr w:type="spellEnd"/>
+            <w:r>
+              <w:rPr>
+                <w:rFonts w:ascii="Times New Roman" w:hAnsi="Times New Roman" w:cs="Times New Roman"/>
+                <w:color w:val="000000" w:themeColor="text1"/>
+                <w:sz w:val="18"/>
+                <w:szCs w:val="18"/>
+              </w:rPr>
+              <w:t xml:space="preserve"> </w:t>
+            </w:r>
+            <w:proofErr w:type="spellStart"/>
+            <w:r>
+              <w:rPr>
+                <w:rFonts w:ascii="Times New Roman" w:hAnsi="Times New Roman" w:cs="Times New Roman"/>
+                <w:color w:val="000000" w:themeColor="text1"/>
+                <w:sz w:val="18"/>
+                <w:szCs w:val="18"/>
+              </w:rPr>
+              <w:t>effect</w:t>
+            </w:r>
+            <w:proofErr w:type="spellEnd"/>
+            <w:r>
+              <w:rPr>
+                <w:rFonts w:ascii="Times New Roman" w:hAnsi="Times New Roman" w:cs="Times New Roman"/>
+                <w:color w:val="000000" w:themeColor="text1"/>
+                <w:sz w:val="18"/>
+                <w:szCs w:val="18"/>
+              </w:rPr>
+              <w:t xml:space="preserve"> </w:t>
+            </w:r>
+            <w:proofErr w:type="spellStart"/>
+            <w:r>
+              <w:rPr>
+                <w:rFonts w:ascii="Times New Roman" w:hAnsi="Times New Roman" w:cs="Times New Roman"/>
+                <w:color w:val="000000" w:themeColor="text1"/>
+                <w:sz w:val="18"/>
+                <w:szCs w:val="18"/>
+              </w:rPr>
+              <w:t>also</w:t>
+            </w:r>
+            <w:proofErr w:type="spellEnd"/>
+            <w:r>
+              <w:rPr>
+                <w:rFonts w:ascii="Times New Roman" w:hAnsi="Times New Roman" w:cs="Times New Roman"/>
+                <w:color w:val="000000" w:themeColor="text1"/>
+                <w:sz w:val="18"/>
+                <w:szCs w:val="18"/>
+              </w:rPr>
+              <w:t xml:space="preserve">. </w:t>
+            </w:r>
+            <w:proofErr w:type="spellStart"/>
+            <w:r>
+              <w:rPr>
+                <w:rFonts w:ascii="Times New Roman" w:hAnsi="Times New Roman" w:cs="Times New Roman"/>
+                <w:color w:val="000000" w:themeColor="text1"/>
+                <w:sz w:val="18"/>
+                <w:szCs w:val="18"/>
+              </w:rPr>
+              <w:t>Player’s</w:t>
+            </w:r>
+            <w:proofErr w:type="spellEnd"/>
+            <w:r>
+              <w:rPr>
+                <w:rFonts w:ascii="Times New Roman" w:hAnsi="Times New Roman" w:cs="Times New Roman"/>
+                <w:color w:val="000000" w:themeColor="text1"/>
+                <w:sz w:val="18"/>
+                <w:szCs w:val="18"/>
+              </w:rPr>
+              <w:t xml:space="preserve"> </w:t>
+            </w:r>
+            <w:proofErr w:type="spellStart"/>
+            <w:r>
+              <w:rPr>
+                <w:rFonts w:ascii="Times New Roman" w:hAnsi="Times New Roman" w:cs="Times New Roman"/>
+                <w:color w:val="000000" w:themeColor="text1"/>
+                <w:sz w:val="18"/>
+                <w:szCs w:val="18"/>
+              </w:rPr>
+              <w:t>objective</w:t>
+            </w:r>
+            <w:proofErr w:type="spellEnd"/>
+            <w:r>
+              <w:rPr>
+                <w:rFonts w:ascii="Times New Roman" w:hAnsi="Times New Roman" w:cs="Times New Roman"/>
+                <w:color w:val="000000" w:themeColor="text1"/>
+                <w:sz w:val="18"/>
+                <w:szCs w:val="18"/>
+              </w:rPr>
+              <w:t xml:space="preserve"> </w:t>
+            </w:r>
+            <w:proofErr w:type="spellStart"/>
+            <w:r>
+              <w:rPr>
+                <w:rFonts w:ascii="Times New Roman" w:hAnsi="Times New Roman" w:cs="Times New Roman"/>
+                <w:color w:val="000000" w:themeColor="text1"/>
+                <w:sz w:val="18"/>
+                <w:szCs w:val="18"/>
+              </w:rPr>
+              <w:t>will</w:t>
+            </w:r>
+            <w:proofErr w:type="spellEnd"/>
+            <w:r>
+              <w:rPr>
+                <w:rFonts w:ascii="Times New Roman" w:hAnsi="Times New Roman" w:cs="Times New Roman"/>
+                <w:color w:val="000000" w:themeColor="text1"/>
+                <w:sz w:val="18"/>
+                <w:szCs w:val="18"/>
+              </w:rPr>
+              <w:t xml:space="preserve"> be to </w:t>
+            </w:r>
+            <w:proofErr w:type="spellStart"/>
+            <w:r>
+              <w:rPr>
+                <w:rFonts w:ascii="Times New Roman" w:hAnsi="Times New Roman" w:cs="Times New Roman"/>
+                <w:color w:val="000000" w:themeColor="text1"/>
+                <w:sz w:val="18"/>
+                <w:szCs w:val="18"/>
+              </w:rPr>
+              <w:t>select</w:t>
+            </w:r>
+            <w:proofErr w:type="spellEnd"/>
+            <w:r>
+              <w:rPr>
+                <w:rFonts w:ascii="Times New Roman" w:hAnsi="Times New Roman" w:cs="Times New Roman"/>
+                <w:color w:val="000000" w:themeColor="text1"/>
+                <w:sz w:val="18"/>
+                <w:szCs w:val="18"/>
+              </w:rPr>
+              <w:t xml:space="preserve"> </w:t>
+            </w:r>
+            <w:proofErr w:type="spellStart"/>
+            <w:r>
+              <w:rPr>
+                <w:rFonts w:ascii="Times New Roman" w:hAnsi="Times New Roman" w:cs="Times New Roman"/>
+                <w:color w:val="000000" w:themeColor="text1"/>
+                <w:sz w:val="18"/>
+                <w:szCs w:val="18"/>
+              </w:rPr>
+              <w:t>good</w:t>
+            </w:r>
+            <w:proofErr w:type="spellEnd"/>
+            <w:r>
+              <w:rPr>
+                <w:rFonts w:ascii="Times New Roman" w:hAnsi="Times New Roman" w:cs="Times New Roman"/>
+                <w:color w:val="000000" w:themeColor="text1"/>
+                <w:sz w:val="18"/>
+                <w:szCs w:val="18"/>
+              </w:rPr>
+              <w:t xml:space="preserve"> </w:t>
+            </w:r>
+            <w:proofErr w:type="spellStart"/>
+            <w:r>
+              <w:rPr>
+                <w:rFonts w:ascii="Times New Roman" w:hAnsi="Times New Roman" w:cs="Times New Roman"/>
+                <w:color w:val="000000" w:themeColor="text1"/>
+                <w:sz w:val="18"/>
+                <w:szCs w:val="18"/>
+              </w:rPr>
+              <w:t>upgrades</w:t>
+            </w:r>
+            <w:proofErr w:type="spellEnd"/>
+            <w:r>
+              <w:rPr>
+                <w:rFonts w:ascii="Times New Roman" w:hAnsi="Times New Roman" w:cs="Times New Roman"/>
+                <w:color w:val="000000" w:themeColor="text1"/>
+                <w:sz w:val="18"/>
+                <w:szCs w:val="18"/>
+              </w:rPr>
+              <w:t xml:space="preserve"> (</w:t>
+            </w:r>
+            <w:proofErr w:type="spellStart"/>
+            <w:r>
+              <w:rPr>
+                <w:rFonts w:ascii="Times New Roman" w:hAnsi="Times New Roman" w:cs="Times New Roman"/>
+                <w:color w:val="000000" w:themeColor="text1"/>
+                <w:sz w:val="18"/>
+                <w:szCs w:val="18"/>
+              </w:rPr>
+              <w:t>options</w:t>
+            </w:r>
+            <w:proofErr w:type="spellEnd"/>
+            <w:r>
+              <w:rPr>
+                <w:rFonts w:ascii="Times New Roman" w:hAnsi="Times New Roman" w:cs="Times New Roman"/>
+                <w:color w:val="000000" w:themeColor="text1"/>
+                <w:sz w:val="18"/>
+                <w:szCs w:val="18"/>
+              </w:rPr>
+              <w:t xml:space="preserve">) to </w:t>
+            </w:r>
+            <w:proofErr w:type="spellStart"/>
+            <w:r>
+              <w:rPr>
+                <w:rFonts w:ascii="Times New Roman" w:hAnsi="Times New Roman" w:cs="Times New Roman"/>
+                <w:color w:val="000000" w:themeColor="text1"/>
+                <w:sz w:val="18"/>
+                <w:szCs w:val="18"/>
+              </w:rPr>
+              <w:t>stay</w:t>
+            </w:r>
+            <w:proofErr w:type="spellEnd"/>
+            <w:r>
+              <w:rPr>
+                <w:rFonts w:ascii="Times New Roman" w:hAnsi="Times New Roman" w:cs="Times New Roman"/>
+                <w:color w:val="000000" w:themeColor="text1"/>
+                <w:sz w:val="18"/>
+                <w:szCs w:val="18"/>
+              </w:rPr>
+              <w:t xml:space="preserve"> </w:t>
+            </w:r>
+            <w:proofErr w:type="spellStart"/>
+            <w:r>
+              <w:rPr>
+                <w:rFonts w:ascii="Times New Roman" w:hAnsi="Times New Roman" w:cs="Times New Roman"/>
+                <w:color w:val="000000" w:themeColor="text1"/>
+                <w:sz w:val="18"/>
+                <w:szCs w:val="18"/>
+              </w:rPr>
+              <w:t>alive</w:t>
+            </w:r>
+            <w:proofErr w:type="spellEnd"/>
+            <w:r>
+              <w:rPr>
+                <w:rFonts w:ascii="Times New Roman" w:hAnsi="Times New Roman" w:cs="Times New Roman"/>
+                <w:color w:val="000000" w:themeColor="text1"/>
+                <w:sz w:val="18"/>
+                <w:szCs w:val="18"/>
+              </w:rPr>
+              <w:t xml:space="preserve"> 10 </w:t>
+            </w:r>
+            <w:proofErr w:type="spellStart"/>
+            <w:r>
+              <w:rPr>
+                <w:rFonts w:ascii="Times New Roman" w:hAnsi="Times New Roman" w:cs="Times New Roman"/>
+                <w:color w:val="000000" w:themeColor="text1"/>
+                <w:sz w:val="18"/>
+                <w:szCs w:val="18"/>
+              </w:rPr>
+              <w:t>minutes</w:t>
+            </w:r>
+            <w:proofErr w:type="spellEnd"/>
+            <w:r>
+              <w:rPr>
+                <w:rFonts w:ascii="Times New Roman" w:hAnsi="Times New Roman" w:cs="Times New Roman"/>
+                <w:color w:val="000000" w:themeColor="text1"/>
+                <w:sz w:val="18"/>
+                <w:szCs w:val="18"/>
+              </w:rPr>
+              <w:t xml:space="preserve"> </w:t>
+            </w:r>
+            <w:proofErr w:type="spellStart"/>
+            <w:r>
+              <w:rPr>
+                <w:rFonts w:ascii="Times New Roman" w:hAnsi="Times New Roman" w:cs="Times New Roman"/>
+                <w:color w:val="000000" w:themeColor="text1"/>
+                <w:sz w:val="18"/>
+                <w:szCs w:val="18"/>
+              </w:rPr>
+              <w:t>then</w:t>
+            </w:r>
+            <w:proofErr w:type="spellEnd"/>
+            <w:r>
+              <w:rPr>
+                <w:rFonts w:ascii="Times New Roman" w:hAnsi="Times New Roman" w:cs="Times New Roman"/>
+                <w:color w:val="000000" w:themeColor="text1"/>
+                <w:sz w:val="18"/>
+                <w:szCs w:val="18"/>
+              </w:rPr>
+              <w:t xml:space="preserve"> </w:t>
+            </w:r>
+            <w:proofErr w:type="spellStart"/>
+            <w:r>
+              <w:rPr>
+                <w:rFonts w:ascii="Times New Roman" w:hAnsi="Times New Roman" w:cs="Times New Roman"/>
+                <w:color w:val="000000" w:themeColor="text1"/>
+                <w:sz w:val="18"/>
+                <w:szCs w:val="18"/>
+              </w:rPr>
+              <w:t>fight</w:t>
+            </w:r>
+            <w:proofErr w:type="spellEnd"/>
+            <w:r>
+              <w:rPr>
+                <w:rFonts w:ascii="Times New Roman" w:hAnsi="Times New Roman" w:cs="Times New Roman"/>
+                <w:color w:val="000000" w:themeColor="text1"/>
+                <w:sz w:val="18"/>
+                <w:szCs w:val="18"/>
+              </w:rPr>
+              <w:t xml:space="preserve"> </w:t>
+            </w:r>
+            <w:proofErr w:type="spellStart"/>
+            <w:r>
+              <w:rPr>
+                <w:rFonts w:ascii="Times New Roman" w:hAnsi="Times New Roman" w:cs="Times New Roman"/>
+                <w:color w:val="000000" w:themeColor="text1"/>
+                <w:sz w:val="18"/>
+                <w:szCs w:val="18"/>
+              </w:rPr>
+              <w:t>the</w:t>
+            </w:r>
+            <w:proofErr w:type="spellEnd"/>
+            <w:r>
+              <w:rPr>
+                <w:rFonts w:ascii="Times New Roman" w:hAnsi="Times New Roman" w:cs="Times New Roman"/>
+                <w:color w:val="000000" w:themeColor="text1"/>
+                <w:sz w:val="18"/>
+                <w:szCs w:val="18"/>
+              </w:rPr>
+              <w:t xml:space="preserve"> </w:t>
+            </w:r>
+            <w:proofErr w:type="spellStart"/>
+            <w:r>
+              <w:rPr>
+                <w:rFonts w:ascii="Times New Roman" w:hAnsi="Times New Roman" w:cs="Times New Roman"/>
+                <w:color w:val="000000" w:themeColor="text1"/>
+                <w:sz w:val="18"/>
+                <w:szCs w:val="18"/>
+              </w:rPr>
+              <w:t>end</w:t>
+            </w:r>
+            <w:proofErr w:type="spellEnd"/>
+            <w:r>
+              <w:rPr>
+                <w:rFonts w:ascii="Times New Roman" w:hAnsi="Times New Roman" w:cs="Times New Roman"/>
+                <w:color w:val="000000" w:themeColor="text1"/>
+                <w:sz w:val="18"/>
+                <w:szCs w:val="18"/>
+              </w:rPr>
+              <w:t xml:space="preserve"> </w:t>
+            </w:r>
+            <w:proofErr w:type="spellStart"/>
+            <w:r>
+              <w:rPr>
+                <w:rFonts w:ascii="Times New Roman" w:hAnsi="Times New Roman" w:cs="Times New Roman"/>
+                <w:color w:val="000000" w:themeColor="text1"/>
+                <w:sz w:val="18"/>
+                <w:szCs w:val="18"/>
+              </w:rPr>
+              <w:t>boss</w:t>
+            </w:r>
+            <w:proofErr w:type="spellEnd"/>
+            <w:r>
+              <w:rPr>
+                <w:rFonts w:ascii="Times New Roman" w:hAnsi="Times New Roman" w:cs="Times New Roman"/>
+                <w:color w:val="000000" w:themeColor="text1"/>
+                <w:sz w:val="18"/>
+                <w:szCs w:val="18"/>
+              </w:rPr>
+              <w:t xml:space="preserve"> to </w:t>
+            </w:r>
+            <w:proofErr w:type="spellStart"/>
+            <w:r>
+              <w:rPr>
+                <w:rFonts w:ascii="Times New Roman" w:hAnsi="Times New Roman" w:cs="Times New Roman"/>
+                <w:color w:val="000000" w:themeColor="text1"/>
+                <w:sz w:val="18"/>
+                <w:szCs w:val="18"/>
+              </w:rPr>
+              <w:t>see</w:t>
+            </w:r>
+            <w:proofErr w:type="spellEnd"/>
+            <w:r>
+              <w:rPr>
+                <w:rFonts w:ascii="Times New Roman" w:hAnsi="Times New Roman" w:cs="Times New Roman"/>
+                <w:color w:val="000000" w:themeColor="text1"/>
+                <w:sz w:val="18"/>
+                <w:szCs w:val="18"/>
+              </w:rPr>
+              <w:t xml:space="preserve"> sun </w:t>
+            </w:r>
+            <w:proofErr w:type="spellStart"/>
+            <w:r>
+              <w:rPr>
+                <w:rFonts w:ascii="Times New Roman" w:hAnsi="Times New Roman" w:cs="Times New Roman"/>
+                <w:color w:val="000000" w:themeColor="text1"/>
+                <w:sz w:val="18"/>
+                <w:szCs w:val="18"/>
+              </w:rPr>
+              <w:t>rise</w:t>
+            </w:r>
+            <w:proofErr w:type="spellEnd"/>
+            <w:r>
+              <w:rPr>
+                <w:rFonts w:ascii="Times New Roman" w:hAnsi="Times New Roman" w:cs="Times New Roman"/>
+                <w:color w:val="000000" w:themeColor="text1"/>
+                <w:sz w:val="18"/>
+                <w:szCs w:val="18"/>
+              </w:rPr>
+              <w:t xml:space="preserve"> </w:t>
+            </w:r>
+            <w:proofErr w:type="spellStart"/>
+            <w:r>
+              <w:rPr>
+                <w:rFonts w:ascii="Times New Roman" w:hAnsi="Times New Roman" w:cs="Times New Roman"/>
+                <w:color w:val="000000" w:themeColor="text1"/>
+                <w:sz w:val="18"/>
+                <w:szCs w:val="18"/>
+              </w:rPr>
+              <w:t>again</w:t>
+            </w:r>
+            <w:proofErr w:type="spellEnd"/>
+            <w:r>
+              <w:rPr>
+                <w:rFonts w:ascii="Times New Roman" w:hAnsi="Times New Roman" w:cs="Times New Roman"/>
+                <w:color w:val="000000" w:themeColor="text1"/>
+                <w:sz w:val="18"/>
+                <w:szCs w:val="18"/>
+              </w:rPr>
+              <w:t xml:space="preserve">. </w:t>
+            </w:r>
+            <w:proofErr w:type="spellStart"/>
+            <w:r>
+              <w:rPr>
+                <w:rFonts w:ascii="Times New Roman" w:hAnsi="Times New Roman" w:cs="Times New Roman"/>
+                <w:color w:val="000000" w:themeColor="text1"/>
+                <w:sz w:val="18"/>
+                <w:szCs w:val="18"/>
+              </w:rPr>
+              <w:t>They</w:t>
+            </w:r>
+            <w:proofErr w:type="spellEnd"/>
+            <w:r>
+              <w:rPr>
+                <w:rFonts w:ascii="Times New Roman" w:hAnsi="Times New Roman" w:cs="Times New Roman"/>
+                <w:color w:val="000000" w:themeColor="text1"/>
+                <w:sz w:val="18"/>
+                <w:szCs w:val="18"/>
+              </w:rPr>
+              <w:t xml:space="preserve"> </w:t>
+            </w:r>
+            <w:proofErr w:type="spellStart"/>
+            <w:r>
+              <w:rPr>
+                <w:rFonts w:ascii="Times New Roman" w:hAnsi="Times New Roman" w:cs="Times New Roman"/>
+                <w:color w:val="000000" w:themeColor="text1"/>
+                <w:sz w:val="18"/>
+                <w:szCs w:val="18"/>
+              </w:rPr>
+              <w:t>must</w:t>
+            </w:r>
+            <w:proofErr w:type="spellEnd"/>
+            <w:r>
+              <w:rPr>
+                <w:rFonts w:ascii="Times New Roman" w:hAnsi="Times New Roman" w:cs="Times New Roman"/>
+                <w:color w:val="000000" w:themeColor="text1"/>
+                <w:sz w:val="18"/>
+                <w:szCs w:val="18"/>
+              </w:rPr>
+              <w:t xml:space="preserve"> </w:t>
+            </w:r>
+            <w:proofErr w:type="spellStart"/>
+            <w:r>
+              <w:rPr>
+                <w:rFonts w:ascii="Times New Roman" w:hAnsi="Times New Roman" w:cs="Times New Roman"/>
+                <w:color w:val="000000" w:themeColor="text1"/>
+                <w:sz w:val="18"/>
+                <w:szCs w:val="18"/>
+              </w:rPr>
+              <w:t>create</w:t>
+            </w:r>
+            <w:proofErr w:type="spellEnd"/>
+            <w:r>
+              <w:rPr>
+                <w:rFonts w:ascii="Times New Roman" w:hAnsi="Times New Roman" w:cs="Times New Roman"/>
+                <w:color w:val="000000" w:themeColor="text1"/>
+                <w:sz w:val="18"/>
+                <w:szCs w:val="18"/>
+              </w:rPr>
+              <w:t xml:space="preserve"> </w:t>
+            </w:r>
+            <w:proofErr w:type="spellStart"/>
+            <w:r>
+              <w:rPr>
+                <w:rFonts w:ascii="Times New Roman" w:hAnsi="Times New Roman" w:cs="Times New Roman"/>
+                <w:color w:val="000000" w:themeColor="text1"/>
+                <w:sz w:val="18"/>
+                <w:szCs w:val="18"/>
+              </w:rPr>
+              <w:t>good</w:t>
+            </w:r>
+            <w:proofErr w:type="spellEnd"/>
+            <w:r>
+              <w:rPr>
+                <w:rFonts w:ascii="Times New Roman" w:hAnsi="Times New Roman" w:cs="Times New Roman"/>
+                <w:color w:val="000000" w:themeColor="text1"/>
+                <w:sz w:val="18"/>
+                <w:szCs w:val="18"/>
+              </w:rPr>
+              <w:t xml:space="preserve"> </w:t>
+            </w:r>
+            <w:proofErr w:type="spellStart"/>
+            <w:r>
+              <w:rPr>
+                <w:rFonts w:ascii="Times New Roman" w:hAnsi="Times New Roman" w:cs="Times New Roman"/>
+                <w:color w:val="000000" w:themeColor="text1"/>
+                <w:sz w:val="18"/>
+                <w:szCs w:val="18"/>
+              </w:rPr>
+              <w:t>synergies</w:t>
+            </w:r>
+            <w:proofErr w:type="spellEnd"/>
+            <w:r>
+              <w:rPr>
+                <w:rFonts w:ascii="Times New Roman" w:hAnsi="Times New Roman" w:cs="Times New Roman"/>
+                <w:color w:val="000000" w:themeColor="text1"/>
+                <w:sz w:val="18"/>
+                <w:szCs w:val="18"/>
+              </w:rPr>
+              <w:t xml:space="preserve"> to be </w:t>
+            </w:r>
+            <w:proofErr w:type="spellStart"/>
+            <w:r>
+              <w:rPr>
+                <w:rFonts w:ascii="Times New Roman" w:hAnsi="Times New Roman" w:cs="Times New Roman"/>
+                <w:color w:val="000000" w:themeColor="text1"/>
+                <w:sz w:val="18"/>
+                <w:szCs w:val="18"/>
+              </w:rPr>
+              <w:t>sufficent</w:t>
+            </w:r>
+            <w:proofErr w:type="spellEnd"/>
+            <w:r>
+              <w:rPr>
+                <w:rFonts w:ascii="Times New Roman" w:hAnsi="Times New Roman" w:cs="Times New Roman"/>
+                <w:color w:val="000000" w:themeColor="text1"/>
+                <w:sz w:val="18"/>
+                <w:szCs w:val="18"/>
+              </w:rPr>
+              <w:t xml:space="preserve"> to </w:t>
+            </w:r>
+            <w:proofErr w:type="spellStart"/>
+            <w:r>
+              <w:rPr>
+                <w:rFonts w:ascii="Times New Roman" w:hAnsi="Times New Roman" w:cs="Times New Roman"/>
+                <w:color w:val="000000" w:themeColor="text1"/>
+                <w:sz w:val="18"/>
+                <w:szCs w:val="18"/>
+              </w:rPr>
+              <w:t>stay</w:t>
+            </w:r>
+            <w:proofErr w:type="spellEnd"/>
+            <w:r>
+              <w:rPr>
+                <w:rFonts w:ascii="Times New Roman" w:hAnsi="Times New Roman" w:cs="Times New Roman"/>
+                <w:color w:val="000000" w:themeColor="text1"/>
+                <w:sz w:val="18"/>
+                <w:szCs w:val="18"/>
+              </w:rPr>
+              <w:t xml:space="preserve"> </w:t>
+            </w:r>
+            <w:proofErr w:type="spellStart"/>
+            <w:r>
+              <w:rPr>
+                <w:rFonts w:ascii="Times New Roman" w:hAnsi="Times New Roman" w:cs="Times New Roman"/>
+                <w:color w:val="000000" w:themeColor="text1"/>
+                <w:sz w:val="18"/>
+                <w:szCs w:val="18"/>
+              </w:rPr>
+              <w:t>alive</w:t>
+            </w:r>
+            <w:proofErr w:type="spellEnd"/>
+            <w:r>
+              <w:rPr>
+                <w:rFonts w:ascii="Times New Roman" w:hAnsi="Times New Roman" w:cs="Times New Roman"/>
+                <w:color w:val="000000" w:themeColor="text1"/>
+                <w:sz w:val="18"/>
+                <w:szCs w:val="18"/>
+              </w:rPr>
+              <w:t xml:space="preserve"> and </w:t>
+            </w:r>
+            <w:proofErr w:type="spellStart"/>
+            <w:r>
+              <w:rPr>
+                <w:rFonts w:ascii="Times New Roman" w:hAnsi="Times New Roman" w:cs="Times New Roman"/>
+                <w:color w:val="000000" w:themeColor="text1"/>
+                <w:sz w:val="18"/>
+                <w:szCs w:val="18"/>
+              </w:rPr>
+              <w:t>defeat</w:t>
+            </w:r>
+            <w:proofErr w:type="spellEnd"/>
+            <w:r>
+              <w:rPr>
+                <w:rFonts w:ascii="Times New Roman" w:hAnsi="Times New Roman" w:cs="Times New Roman"/>
+                <w:color w:val="000000" w:themeColor="text1"/>
+                <w:sz w:val="18"/>
+                <w:szCs w:val="18"/>
+              </w:rPr>
+              <w:t xml:space="preserve"> </w:t>
+            </w:r>
+            <w:proofErr w:type="spellStart"/>
+            <w:r>
+              <w:rPr>
+                <w:rFonts w:ascii="Times New Roman" w:hAnsi="Times New Roman" w:cs="Times New Roman"/>
+                <w:color w:val="000000" w:themeColor="text1"/>
+                <w:sz w:val="18"/>
+                <w:szCs w:val="18"/>
+              </w:rPr>
+              <w:t>boss</w:t>
+            </w:r>
+            <w:proofErr w:type="spellEnd"/>
+            <w:r>
+              <w:rPr>
+                <w:rFonts w:ascii="Times New Roman" w:hAnsi="Times New Roman" w:cs="Times New Roman"/>
+                <w:color w:val="000000" w:themeColor="text1"/>
+                <w:sz w:val="18"/>
+                <w:szCs w:val="18"/>
+              </w:rPr>
+              <w:t xml:space="preserve">. </w:t>
+            </w:r>
+            <w:proofErr w:type="spellStart"/>
+            <w:r>
+              <w:rPr>
+                <w:rFonts w:ascii="Times New Roman" w:hAnsi="Times New Roman" w:cs="Times New Roman"/>
+                <w:color w:val="000000" w:themeColor="text1"/>
+                <w:sz w:val="18"/>
+                <w:szCs w:val="18"/>
+              </w:rPr>
+              <w:t>When</w:t>
+            </w:r>
+            <w:proofErr w:type="spellEnd"/>
+            <w:r>
+              <w:rPr>
+                <w:rFonts w:ascii="Times New Roman" w:hAnsi="Times New Roman" w:cs="Times New Roman"/>
+                <w:color w:val="000000" w:themeColor="text1"/>
+                <w:sz w:val="18"/>
+                <w:szCs w:val="18"/>
+              </w:rPr>
+              <w:t xml:space="preserve"> a </w:t>
+            </w:r>
+            <w:proofErr w:type="spellStart"/>
+            <w:r>
+              <w:rPr>
+                <w:rFonts w:ascii="Times New Roman" w:hAnsi="Times New Roman" w:cs="Times New Roman"/>
+                <w:color w:val="000000" w:themeColor="text1"/>
+                <w:sz w:val="18"/>
+                <w:szCs w:val="18"/>
+              </w:rPr>
+              <w:t>run</w:t>
+            </w:r>
+            <w:proofErr w:type="spellEnd"/>
+            <w:r>
+              <w:rPr>
+                <w:rFonts w:ascii="Times New Roman" w:hAnsi="Times New Roman" w:cs="Times New Roman"/>
+                <w:color w:val="000000" w:themeColor="text1"/>
+                <w:sz w:val="18"/>
+                <w:szCs w:val="18"/>
+              </w:rPr>
+              <w:t xml:space="preserve"> </w:t>
+            </w:r>
+            <w:proofErr w:type="spellStart"/>
+            <w:r>
+              <w:rPr>
+                <w:rFonts w:ascii="Times New Roman" w:hAnsi="Times New Roman" w:cs="Times New Roman"/>
+                <w:color w:val="000000" w:themeColor="text1"/>
+                <w:sz w:val="18"/>
+                <w:szCs w:val="18"/>
+              </w:rPr>
+              <w:t>ends</w:t>
+            </w:r>
+            <w:proofErr w:type="spellEnd"/>
+            <w:r>
+              <w:rPr>
+                <w:rFonts w:ascii="Times New Roman" w:hAnsi="Times New Roman" w:cs="Times New Roman"/>
+                <w:color w:val="000000" w:themeColor="text1"/>
+                <w:sz w:val="18"/>
+                <w:szCs w:val="18"/>
+              </w:rPr>
+              <w:t xml:space="preserve">, </w:t>
+            </w:r>
+            <w:proofErr w:type="spellStart"/>
+            <w:r>
+              <w:rPr>
+                <w:rFonts w:ascii="Times New Roman" w:hAnsi="Times New Roman" w:cs="Times New Roman"/>
+                <w:color w:val="000000" w:themeColor="text1"/>
+                <w:sz w:val="18"/>
+                <w:szCs w:val="18"/>
+              </w:rPr>
+              <w:t>player</w:t>
+            </w:r>
+            <w:proofErr w:type="spellEnd"/>
+            <w:r>
+              <w:rPr>
+                <w:rFonts w:ascii="Times New Roman" w:hAnsi="Times New Roman" w:cs="Times New Roman"/>
+                <w:color w:val="000000" w:themeColor="text1"/>
+                <w:sz w:val="18"/>
+                <w:szCs w:val="18"/>
+              </w:rPr>
+              <w:t xml:space="preserve"> </w:t>
+            </w:r>
+            <w:proofErr w:type="spellStart"/>
+            <w:r>
+              <w:rPr>
+                <w:rFonts w:ascii="Times New Roman" w:hAnsi="Times New Roman" w:cs="Times New Roman"/>
+                <w:color w:val="000000" w:themeColor="text1"/>
+                <w:sz w:val="18"/>
+                <w:szCs w:val="18"/>
+              </w:rPr>
+              <w:t>will</w:t>
+            </w:r>
+            <w:proofErr w:type="spellEnd"/>
+            <w:r>
+              <w:rPr>
+                <w:rFonts w:ascii="Times New Roman" w:hAnsi="Times New Roman" w:cs="Times New Roman"/>
+                <w:color w:val="000000" w:themeColor="text1"/>
+                <w:sz w:val="18"/>
+                <w:szCs w:val="18"/>
+              </w:rPr>
+              <w:t xml:space="preserve"> </w:t>
+            </w:r>
+            <w:proofErr w:type="spellStart"/>
+            <w:r>
+              <w:rPr>
+                <w:rFonts w:ascii="Times New Roman" w:hAnsi="Times New Roman" w:cs="Times New Roman"/>
+                <w:color w:val="000000" w:themeColor="text1"/>
+                <w:sz w:val="18"/>
+                <w:szCs w:val="18"/>
+              </w:rPr>
+              <w:t>gain</w:t>
+            </w:r>
+            <w:proofErr w:type="spellEnd"/>
+            <w:r>
+              <w:rPr>
+                <w:rFonts w:ascii="Times New Roman" w:hAnsi="Times New Roman" w:cs="Times New Roman"/>
+                <w:color w:val="000000" w:themeColor="text1"/>
+                <w:sz w:val="18"/>
+                <w:szCs w:val="18"/>
+              </w:rPr>
+              <w:t xml:space="preserve"> a </w:t>
+            </w:r>
+            <w:proofErr w:type="spellStart"/>
+            <w:r>
+              <w:rPr>
+                <w:rFonts w:ascii="Times New Roman" w:hAnsi="Times New Roman" w:cs="Times New Roman"/>
+                <w:color w:val="000000" w:themeColor="text1"/>
+                <w:sz w:val="18"/>
+                <w:szCs w:val="18"/>
+              </w:rPr>
+              <w:t>currency</w:t>
+            </w:r>
+            <w:proofErr w:type="spellEnd"/>
+            <w:r>
+              <w:rPr>
+                <w:rFonts w:ascii="Times New Roman" w:hAnsi="Times New Roman" w:cs="Times New Roman"/>
+                <w:color w:val="000000" w:themeColor="text1"/>
+                <w:sz w:val="18"/>
+                <w:szCs w:val="18"/>
+              </w:rPr>
+              <w:t xml:space="preserve"> </w:t>
+            </w:r>
+            <w:proofErr w:type="spellStart"/>
+            <w:r>
+              <w:rPr>
+                <w:rFonts w:ascii="Times New Roman" w:hAnsi="Times New Roman" w:cs="Times New Roman"/>
+                <w:color w:val="000000" w:themeColor="text1"/>
+                <w:sz w:val="18"/>
+                <w:szCs w:val="18"/>
+              </w:rPr>
+              <w:t>for</w:t>
+            </w:r>
+            <w:proofErr w:type="spellEnd"/>
+            <w:r>
+              <w:rPr>
+                <w:rFonts w:ascii="Times New Roman" w:hAnsi="Times New Roman" w:cs="Times New Roman"/>
+                <w:color w:val="000000" w:themeColor="text1"/>
+                <w:sz w:val="18"/>
+                <w:szCs w:val="18"/>
+              </w:rPr>
+              <w:t xml:space="preserve"> </w:t>
+            </w:r>
+            <w:proofErr w:type="spellStart"/>
+            <w:r>
+              <w:rPr>
+                <w:rFonts w:ascii="Times New Roman" w:hAnsi="Times New Roman" w:cs="Times New Roman"/>
+                <w:color w:val="000000" w:themeColor="text1"/>
+                <w:sz w:val="18"/>
+                <w:szCs w:val="18"/>
+              </w:rPr>
+              <w:t>new</w:t>
+            </w:r>
+            <w:proofErr w:type="spellEnd"/>
+            <w:r>
+              <w:rPr>
+                <w:rFonts w:ascii="Times New Roman" w:hAnsi="Times New Roman" w:cs="Times New Roman"/>
+                <w:color w:val="000000" w:themeColor="text1"/>
+                <w:sz w:val="18"/>
+                <w:szCs w:val="18"/>
+              </w:rPr>
+              <w:t xml:space="preserve"> </w:t>
+            </w:r>
+            <w:proofErr w:type="spellStart"/>
+            <w:r>
+              <w:rPr>
+                <w:rFonts w:ascii="Times New Roman" w:hAnsi="Times New Roman" w:cs="Times New Roman"/>
+                <w:color w:val="000000" w:themeColor="text1"/>
+                <w:sz w:val="18"/>
+                <w:szCs w:val="18"/>
+              </w:rPr>
+              <w:t>characters</w:t>
+            </w:r>
+            <w:proofErr w:type="spellEnd"/>
+            <w:r>
+              <w:rPr>
+                <w:rFonts w:ascii="Times New Roman" w:hAnsi="Times New Roman" w:cs="Times New Roman"/>
+                <w:color w:val="000000" w:themeColor="text1"/>
+                <w:sz w:val="18"/>
+                <w:szCs w:val="18"/>
+              </w:rPr>
+              <w:t xml:space="preserve"> </w:t>
+            </w:r>
+            <w:proofErr w:type="spellStart"/>
+            <w:r>
+              <w:rPr>
+                <w:rFonts w:ascii="Times New Roman" w:hAnsi="Times New Roman" w:cs="Times New Roman"/>
+                <w:color w:val="000000" w:themeColor="text1"/>
+                <w:sz w:val="18"/>
+                <w:szCs w:val="18"/>
+              </w:rPr>
+              <w:t>or</w:t>
+            </w:r>
+            <w:proofErr w:type="spellEnd"/>
+            <w:r>
+              <w:rPr>
+                <w:rFonts w:ascii="Times New Roman" w:hAnsi="Times New Roman" w:cs="Times New Roman"/>
+                <w:color w:val="000000" w:themeColor="text1"/>
+                <w:sz w:val="18"/>
+                <w:szCs w:val="18"/>
+              </w:rPr>
+              <w:t xml:space="preserve"> </w:t>
+            </w:r>
+            <w:proofErr w:type="spellStart"/>
+            <w:r>
+              <w:rPr>
+                <w:rFonts w:ascii="Times New Roman" w:hAnsi="Times New Roman" w:cs="Times New Roman"/>
+                <w:color w:val="000000" w:themeColor="text1"/>
+                <w:sz w:val="18"/>
+                <w:szCs w:val="18"/>
+              </w:rPr>
+              <w:t>weapons</w:t>
+            </w:r>
+            <w:proofErr w:type="spellEnd"/>
+            <w:r>
+              <w:rPr>
+                <w:rFonts w:ascii="Times New Roman" w:hAnsi="Times New Roman" w:cs="Times New Roman"/>
+                <w:color w:val="000000" w:themeColor="text1"/>
+                <w:sz w:val="18"/>
+                <w:szCs w:val="18"/>
+              </w:rPr>
+              <w:t xml:space="preserve"> to </w:t>
+            </w:r>
+            <w:proofErr w:type="spellStart"/>
+            <w:r>
+              <w:rPr>
+                <w:rFonts w:ascii="Times New Roman" w:hAnsi="Times New Roman" w:cs="Times New Roman"/>
+                <w:color w:val="000000" w:themeColor="text1"/>
+                <w:sz w:val="18"/>
+                <w:szCs w:val="18"/>
+              </w:rPr>
+              <w:t>try</w:t>
+            </w:r>
+            <w:proofErr w:type="spellEnd"/>
+            <w:r>
+              <w:rPr>
+                <w:rFonts w:ascii="Times New Roman" w:hAnsi="Times New Roman" w:cs="Times New Roman"/>
+                <w:color w:val="000000" w:themeColor="text1"/>
+                <w:sz w:val="18"/>
+                <w:szCs w:val="18"/>
+              </w:rPr>
+              <w:t xml:space="preserve"> </w:t>
+            </w:r>
+            <w:proofErr w:type="spellStart"/>
+            <w:r>
+              <w:rPr>
+                <w:rFonts w:ascii="Times New Roman" w:hAnsi="Times New Roman" w:cs="Times New Roman"/>
+                <w:color w:val="000000" w:themeColor="text1"/>
+                <w:sz w:val="18"/>
+                <w:szCs w:val="18"/>
+              </w:rPr>
+              <w:t>different</w:t>
+            </w:r>
+            <w:proofErr w:type="spellEnd"/>
+            <w:r>
+              <w:rPr>
+                <w:rFonts w:ascii="Times New Roman" w:hAnsi="Times New Roman" w:cs="Times New Roman"/>
+                <w:color w:val="000000" w:themeColor="text1"/>
+                <w:sz w:val="18"/>
+                <w:szCs w:val="18"/>
+              </w:rPr>
+              <w:t xml:space="preserve"> </w:t>
+            </w:r>
+            <w:proofErr w:type="spellStart"/>
+            <w:r>
+              <w:rPr>
+                <w:rFonts w:ascii="Times New Roman" w:hAnsi="Times New Roman" w:cs="Times New Roman"/>
+                <w:color w:val="000000" w:themeColor="text1"/>
+                <w:sz w:val="18"/>
+                <w:szCs w:val="18"/>
+              </w:rPr>
+              <w:t>strategies</w:t>
+            </w:r>
+            <w:proofErr w:type="spellEnd"/>
+            <w:r>
+              <w:rPr>
+                <w:rFonts w:ascii="Times New Roman" w:hAnsi="Times New Roman" w:cs="Times New Roman"/>
+                <w:color w:val="000000" w:themeColor="text1"/>
+                <w:sz w:val="18"/>
+                <w:szCs w:val="18"/>
+              </w:rPr>
+              <w:t>.</w:t>
+            </w:r>
+            <w:r>
+              <w:rPr>
+                <w:rFonts w:ascii="Times New Roman" w:hAnsi="Times New Roman" w:cs="Times New Roman"/>
+                <w:color w:val="000000" w:themeColor="text1"/>
+                <w:sz w:val="18"/>
+                <w:szCs w:val="18"/>
+              </w:rPr>
+              <w:t xml:space="preserve"> Database </w:t>
+            </w:r>
+            <w:proofErr w:type="spellStart"/>
+            <w:r>
+              <w:rPr>
+                <w:rFonts w:ascii="Times New Roman" w:hAnsi="Times New Roman" w:cs="Times New Roman"/>
+                <w:color w:val="000000" w:themeColor="text1"/>
+                <w:sz w:val="18"/>
+                <w:szCs w:val="18"/>
+              </w:rPr>
+              <w:t>will</w:t>
+            </w:r>
+            <w:proofErr w:type="spellEnd"/>
+            <w:r>
+              <w:rPr>
+                <w:rFonts w:ascii="Times New Roman" w:hAnsi="Times New Roman" w:cs="Times New Roman"/>
+                <w:color w:val="000000" w:themeColor="text1"/>
+                <w:sz w:val="18"/>
+                <w:szCs w:val="18"/>
+              </w:rPr>
+              <w:t xml:space="preserve"> be Used </w:t>
+            </w:r>
+            <w:proofErr w:type="spellStart"/>
+            <w:r>
+              <w:rPr>
+                <w:rFonts w:ascii="Times New Roman" w:hAnsi="Times New Roman" w:cs="Times New Roman"/>
+                <w:color w:val="000000" w:themeColor="text1"/>
+                <w:sz w:val="18"/>
+                <w:szCs w:val="18"/>
+              </w:rPr>
+              <w:t>for</w:t>
+            </w:r>
+            <w:proofErr w:type="spellEnd"/>
+            <w:r>
+              <w:rPr>
+                <w:rFonts w:ascii="Times New Roman" w:hAnsi="Times New Roman" w:cs="Times New Roman"/>
+                <w:color w:val="000000" w:themeColor="text1"/>
+                <w:sz w:val="18"/>
+                <w:szCs w:val="18"/>
+              </w:rPr>
+              <w:t xml:space="preserve"> </w:t>
+            </w:r>
+            <w:proofErr w:type="spellStart"/>
+            <w:r>
+              <w:rPr>
+                <w:rFonts w:ascii="Times New Roman" w:hAnsi="Times New Roman" w:cs="Times New Roman"/>
+                <w:color w:val="000000" w:themeColor="text1"/>
+                <w:sz w:val="18"/>
+                <w:szCs w:val="18"/>
+              </w:rPr>
+              <w:t>currency</w:t>
+            </w:r>
+            <w:proofErr w:type="spellEnd"/>
+            <w:r>
+              <w:rPr>
+                <w:rFonts w:ascii="Times New Roman" w:hAnsi="Times New Roman" w:cs="Times New Roman"/>
+                <w:color w:val="000000" w:themeColor="text1"/>
+                <w:sz w:val="18"/>
+                <w:szCs w:val="18"/>
+              </w:rPr>
+              <w:t xml:space="preserve"> and </w:t>
+            </w:r>
+            <w:proofErr w:type="spellStart"/>
+            <w:r>
+              <w:rPr>
+                <w:rFonts w:ascii="Times New Roman" w:hAnsi="Times New Roman" w:cs="Times New Roman"/>
+                <w:color w:val="000000" w:themeColor="text1"/>
+                <w:sz w:val="18"/>
+                <w:szCs w:val="18"/>
+              </w:rPr>
+              <w:t>user</w:t>
+            </w:r>
+            <w:proofErr w:type="spellEnd"/>
+            <w:r>
+              <w:rPr>
+                <w:rFonts w:ascii="Times New Roman" w:hAnsi="Times New Roman" w:cs="Times New Roman"/>
+                <w:color w:val="000000" w:themeColor="text1"/>
+                <w:sz w:val="18"/>
+                <w:szCs w:val="18"/>
+              </w:rPr>
+              <w:t xml:space="preserve"> </w:t>
+            </w:r>
+            <w:proofErr w:type="spellStart"/>
+            <w:r>
+              <w:rPr>
+                <w:rFonts w:ascii="Times New Roman" w:hAnsi="Times New Roman" w:cs="Times New Roman"/>
+                <w:color w:val="000000" w:themeColor="text1"/>
+                <w:sz w:val="18"/>
+                <w:szCs w:val="18"/>
+              </w:rPr>
+              <w:t>info</w:t>
+            </w:r>
+            <w:proofErr w:type="spellEnd"/>
+            <w:r>
+              <w:rPr>
+                <w:rFonts w:ascii="Times New Roman" w:hAnsi="Times New Roman" w:cs="Times New Roman"/>
+                <w:color w:val="000000" w:themeColor="text1"/>
+                <w:sz w:val="18"/>
+                <w:szCs w:val="18"/>
+              </w:rPr>
+              <w:t xml:space="preserve"> and </w:t>
+            </w:r>
+            <w:proofErr w:type="spellStart"/>
+            <w:r>
+              <w:rPr>
+                <w:rFonts w:ascii="Times New Roman" w:hAnsi="Times New Roman" w:cs="Times New Roman"/>
+                <w:color w:val="000000" w:themeColor="text1"/>
+                <w:sz w:val="18"/>
+                <w:szCs w:val="18"/>
+              </w:rPr>
+              <w:t>worldwide</w:t>
+            </w:r>
+            <w:proofErr w:type="spellEnd"/>
+            <w:r>
+              <w:rPr>
+                <w:rFonts w:ascii="Times New Roman" w:hAnsi="Times New Roman" w:cs="Times New Roman"/>
+                <w:color w:val="000000" w:themeColor="text1"/>
+                <w:sz w:val="18"/>
+                <w:szCs w:val="18"/>
+              </w:rPr>
+              <w:t xml:space="preserve"> </w:t>
+            </w:r>
+            <w:proofErr w:type="spellStart"/>
+            <w:r>
+              <w:rPr>
+                <w:rFonts w:ascii="Times New Roman" w:hAnsi="Times New Roman" w:cs="Times New Roman"/>
+                <w:color w:val="000000" w:themeColor="text1"/>
+                <w:sz w:val="18"/>
+                <w:szCs w:val="18"/>
+              </w:rPr>
+              <w:t>standings</w:t>
+            </w:r>
+            <w:proofErr w:type="spellEnd"/>
+            <w:r>
+              <w:rPr>
+                <w:rFonts w:ascii="Times New Roman" w:hAnsi="Times New Roman" w:cs="Times New Roman"/>
+                <w:color w:val="000000" w:themeColor="text1"/>
+                <w:sz w:val="18"/>
+                <w:szCs w:val="18"/>
+              </w:rPr>
+              <w:t>.</w:t>
+            </w:r>
           </w:p>
           <w:p>
             <w:pPr>
@@ -686,14 +2755,34 @@
                 <w:szCs w:val="20"/>
               </w:rPr>
             </w:pPr>
+            <w:proofErr w:type="spellStart"/>
             <w:r>
               <w:rPr>
                 <w:rFonts w:ascii="Times New Roman" w:hAnsi="Times New Roman" w:cs="Times New Roman"/>
                 <w:sz w:val="20"/>
                 <w:szCs w:val="20"/>
               </w:rPr>
-              <w:t>Aims and Goals</w:t>
-            </w:r>
+              <w:t>Aims</w:t>
+            </w:r>
+            <w:proofErr w:type="spellEnd"/>
+            <w:r>
+              <w:rPr>
+                <w:rFonts w:ascii="Times New Roman" w:hAnsi="Times New Roman" w:cs="Times New Roman"/>
+                <w:sz w:val="20"/>
+                <w:szCs w:val="20"/>
+              </w:rPr>
+              <w:t xml:space="preserve"> and </w:t>
+            </w:r>
+            <w:proofErr w:type="spellStart"/>
+            <w:r>
+              <w:rPr>
+                <w:rFonts w:ascii="Times New Roman" w:hAnsi="Times New Roman" w:cs="Times New Roman"/>
+                <w:sz w:val="20"/>
+                <w:szCs w:val="20"/>
+              </w:rPr>
+              <w:t>Goals</w:t>
+            </w:r>
+            <w:proofErr w:type="spellEnd"/>
           </w:p>
           <w:p>
             <w:pPr>
@@ -742,7 +2831,207 @@
                 <w:sz w:val="18"/>
                 <w:szCs w:val="18"/>
               </w:rPr>
-              <w:t>To design and implement an entertaining and challenging game that requires strategic thinking and timing.</w:t>
+              <w:t xml:space="preserve">To </w:t>
+            </w:r>
+            <w:proofErr w:type="spellStart"/>
+            <w:r>
+              <w:rPr>
+                <w:rFonts w:ascii="Times New Roman" w:hAnsi="Times New Roman" w:cs="Times New Roman"/>
+                <w:color w:val="000000" w:themeColor="text1"/>
+                <w:sz w:val="18"/>
+                <w:szCs w:val="18"/>
+              </w:rPr>
+              <w:t>design</w:t>
+            </w:r>
+            <w:proofErr w:type="spellEnd"/>
+            <w:r>
+              <w:rPr>
+                <w:rFonts w:ascii="Times New Roman" w:hAnsi="Times New Roman" w:cs="Times New Roman"/>
+                <w:color w:val="000000" w:themeColor="text1"/>
+                <w:sz w:val="18"/>
+                <w:szCs w:val="18"/>
+              </w:rPr>
+              <w:t xml:space="preserve"> and </w:t>
+            </w:r>
+            <w:proofErr w:type="spellStart"/>
+            <w:r>
+              <w:rPr>
+                <w:rFonts w:ascii="Times New Roman" w:hAnsi="Times New Roman" w:cs="Times New Roman"/>
+                <w:color w:val="000000" w:themeColor="text1"/>
+                <w:sz w:val="18"/>
+                <w:szCs w:val="18"/>
+              </w:rPr>
+              <w:t>implement</w:t>
+            </w:r>
+            <w:proofErr w:type="spellEnd"/>
+            <w:r>
+              <w:rPr>
+                <w:rFonts w:ascii="Times New Roman" w:hAnsi="Times New Roman" w:cs="Times New Roman"/>
+                <w:color w:val="000000" w:themeColor="text1"/>
+                <w:sz w:val="18"/>
+                <w:szCs w:val="18"/>
+              </w:rPr>
+              <w:t xml:space="preserve"> an </w:t>
+            </w:r>
+            <w:proofErr w:type="spellStart"/>
+            <w:r>
+              <w:rPr>
+                <w:rFonts w:ascii="Times New Roman" w:hAnsi="Times New Roman" w:cs="Times New Roman"/>
+                <w:color w:val="000000" w:themeColor="text1"/>
+                <w:sz w:val="18"/>
+                <w:szCs w:val="18"/>
+              </w:rPr>
+              <w:t>entertaining</w:t>
+            </w:r>
+            <w:proofErr w:type="spellEnd"/>
+            <w:r>
+              <w:rPr>
+                <w:rFonts w:ascii="Times New Roman" w:hAnsi="Times New Roman" w:cs="Times New Roman"/>
+                <w:color w:val="000000" w:themeColor="text1"/>
+                <w:sz w:val="18"/>
+                <w:szCs w:val="18"/>
+              </w:rPr>
+              <w:t xml:space="preserve"> and </w:t>
+            </w:r>
+            <w:proofErr w:type="spellStart"/>
+            <w:r>
+              <w:rPr>
+                <w:rFonts w:ascii="Times New Roman" w:hAnsi="Times New Roman" w:cs="Times New Roman"/>
+                <w:color w:val="000000" w:themeColor="text1"/>
+                <w:sz w:val="18"/>
+                <w:szCs w:val="18"/>
+              </w:rPr>
+              <w:t>challenging</w:t>
+            </w:r>
+            <w:proofErr w:type="spellEnd"/>
+            <w:r>
+              <w:rPr>
+                <w:rFonts w:ascii="Times New Roman" w:hAnsi="Times New Roman" w:cs="Times New Roman"/>
+                <w:color w:val="000000" w:themeColor="text1"/>
+                <w:sz w:val="18"/>
+                <w:szCs w:val="18"/>
+              </w:rPr>
+              <w:t xml:space="preserve"> </w:t>
+            </w:r>
+            <w:proofErr w:type="spellStart"/>
+            <w:r>
+              <w:rPr>
+                <w:rFonts w:ascii="Times New Roman" w:hAnsi="Times New Roman" w:cs="Times New Roman"/>
+                <w:color w:val="000000" w:themeColor="text1"/>
+                <w:sz w:val="18"/>
+                <w:szCs w:val="18"/>
+              </w:rPr>
+              <w:t>game</w:t>
+            </w:r>
+            <w:proofErr w:type="spellEnd"/>
+            <w:r>
+              <w:rPr>
+                <w:rFonts w:ascii="Times New Roman" w:hAnsi="Times New Roman" w:cs="Times New Roman"/>
+                <w:color w:val="000000" w:themeColor="text1"/>
+                <w:sz w:val="18"/>
+                <w:szCs w:val="18"/>
+              </w:rPr>
+              <w:t xml:space="preserve"> </w:t>
+            </w:r>
+            <w:proofErr w:type="spellStart"/>
+            <w:r>
+              <w:rPr>
+                <w:rFonts w:ascii="Times New Roman" w:hAnsi="Times New Roman" w:cs="Times New Roman"/>
+                <w:color w:val="000000" w:themeColor="text1"/>
+                <w:sz w:val="18"/>
+                <w:szCs w:val="18"/>
+              </w:rPr>
+              <w:t>that</w:t>
+            </w:r>
+            <w:proofErr w:type="spellEnd"/>
+            <w:r>
+              <w:rPr>
+                <w:rFonts w:ascii="Times New Roman" w:hAnsi="Times New Roman" w:cs="Times New Roman"/>
+                <w:color w:val="000000" w:themeColor="text1"/>
+                <w:sz w:val="18"/>
+                <w:szCs w:val="18"/>
+              </w:rPr>
+              <w:t xml:space="preserve"> </w:t>
+            </w:r>
+            <w:proofErr w:type="spellStart"/>
+            <w:r>
+              <w:rPr>
+                <w:rFonts w:ascii="Times New Roman" w:hAnsi="Times New Roman" w:cs="Times New Roman"/>
+                <w:color w:val="000000" w:themeColor="text1"/>
+                <w:sz w:val="18"/>
+                <w:szCs w:val="18"/>
+              </w:rPr>
+              <w:t>requires</w:t>
+            </w:r>
+            <w:proofErr w:type="spellEnd"/>
+            <w:r>
+              <w:rPr>
+                <w:rFonts w:ascii="Times New Roman" w:hAnsi="Times New Roman" w:cs="Times New Roman"/>
+                <w:color w:val="000000" w:themeColor="text1"/>
+                <w:sz w:val="18"/>
+                <w:szCs w:val="18"/>
+              </w:rPr>
+              <w:t xml:space="preserve"> </w:t>
+            </w:r>
+            <w:proofErr w:type="spellStart"/>
+            <w:r>
+              <w:rPr>
+                <w:rFonts w:ascii="Times New Roman" w:hAnsi="Times New Roman" w:cs="Times New Roman"/>
+                <w:color w:val="000000" w:themeColor="text1"/>
+                <w:sz w:val="18"/>
+                <w:szCs w:val="18"/>
+              </w:rPr>
+              <w:t>strategic</w:t>
+            </w:r>
+            <w:proofErr w:type="spellEnd"/>
+            <w:r>
+              <w:rPr>
+                <w:rFonts w:ascii="Times New Roman" w:hAnsi="Times New Roman" w:cs="Times New Roman"/>
+                <w:color w:val="000000" w:themeColor="text1"/>
+                <w:sz w:val="18"/>
+                <w:szCs w:val="18"/>
+              </w:rPr>
+              <w:t xml:space="preserve"> </w:t>
+            </w:r>
+            <w:proofErr w:type="spellStart"/>
+            <w:r>
+              <w:rPr>
+                <w:rFonts w:ascii="Times New Roman" w:hAnsi="Times New Roman" w:cs="Times New Roman"/>
+                <w:color w:val="000000" w:themeColor="text1"/>
+                <w:sz w:val="18"/>
+                <w:szCs w:val="18"/>
+              </w:rPr>
+              <w:t>thinking</w:t>
+            </w:r>
+            <w:proofErr w:type="spellEnd"/>
+            <w:r>
+              <w:rPr>
+                <w:rFonts w:ascii="Times New Roman" w:hAnsi="Times New Roman" w:cs="Times New Roman"/>
+                <w:color w:val="000000" w:themeColor="text1"/>
+                <w:sz w:val="18"/>
+                <w:szCs w:val="18"/>
+              </w:rPr>
+              <w:t xml:space="preserve"> and </w:t>
+            </w:r>
+            <w:proofErr w:type="spellStart"/>
+            <w:r>
+              <w:rPr>
+                <w:rFonts w:ascii="Times New Roman" w:hAnsi="Times New Roman" w:cs="Times New Roman"/>
+                <w:color w:val="000000" w:themeColor="text1"/>
+                <w:sz w:val="18"/>
+                <w:szCs w:val="18"/>
+              </w:rPr>
+              <w:t>timing</w:t>
+            </w:r>
+            <w:proofErr w:type="spellEnd"/>
+            <w:r>
+              <w:rPr>
+                <w:rFonts w:ascii="Times New Roman" w:hAnsi="Times New Roman" w:cs="Times New Roman"/>
+                <w:color w:val="000000" w:themeColor="text1"/>
+                <w:sz w:val="18"/>
+                <w:szCs w:val="18"/>
+              </w:rPr>
+              <w:t>.</w:t>
             </w:r>
           </w:p>
           <w:p>
@@ -761,7 +3050,167 @@
                 <w:sz w:val="18"/>
                 <w:szCs w:val="18"/>
               </w:rPr>
-              <w:t>To create engaging gameplay through user-friendly controls and responsive animations.</w:t>
+              <w:t xml:space="preserve">To </w:t>
+            </w:r>
+            <w:proofErr w:type="spellStart"/>
+            <w:r>
+              <w:rPr>
+                <w:rFonts w:ascii="Times New Roman" w:hAnsi="Times New Roman" w:cs="Times New Roman"/>
+                <w:color w:val="000000" w:themeColor="text1"/>
+                <w:sz w:val="18"/>
+                <w:szCs w:val="18"/>
+              </w:rPr>
+              <w:t>create</w:t>
+            </w:r>
+            <w:proofErr w:type="spellEnd"/>
+            <w:r>
+              <w:rPr>
+                <w:rFonts w:ascii="Times New Roman" w:hAnsi="Times New Roman" w:cs="Times New Roman"/>
+                <w:color w:val="000000" w:themeColor="text1"/>
+                <w:sz w:val="18"/>
+                <w:szCs w:val="18"/>
+              </w:rPr>
+              <w:t xml:space="preserve"> </w:t>
+            </w:r>
+            <w:proofErr w:type="spellStart"/>
+            <w:r>
+              <w:rPr>
+                <w:rFonts w:ascii="Times New Roman" w:hAnsi="Times New Roman" w:cs="Times New Roman"/>
+                <w:color w:val="000000" w:themeColor="text1"/>
+                <w:sz w:val="18"/>
+                <w:szCs w:val="18"/>
+              </w:rPr>
+              <w:t>engaging</w:t>
+            </w:r>
+            <w:proofErr w:type="spellEnd"/>
+            <w:r>
+              <w:rPr>
+                <w:rFonts w:ascii="Times New Roman" w:hAnsi="Times New Roman" w:cs="Times New Roman"/>
+                <w:color w:val="000000" w:themeColor="text1"/>
+                <w:sz w:val="18"/>
+                <w:szCs w:val="18"/>
+              </w:rPr>
+              <w:t xml:space="preserve"> </w:t>
+            </w:r>
+            <w:proofErr w:type="spellStart"/>
+            <w:r>
+              <w:rPr>
+                <w:rFonts w:ascii="Times New Roman" w:hAnsi="Times New Roman" w:cs="Times New Roman"/>
+                <w:color w:val="000000" w:themeColor="text1"/>
+                <w:sz w:val="18"/>
+                <w:szCs w:val="18"/>
+              </w:rPr>
+              <w:t>gameplay</w:t>
+            </w:r>
+            <w:proofErr w:type="spellEnd"/>
+            <w:r>
+              <w:rPr>
+                <w:rFonts w:ascii="Times New Roman" w:hAnsi="Times New Roman" w:cs="Times New Roman"/>
+                <w:color w:val="000000" w:themeColor="text1"/>
+                <w:sz w:val="18"/>
+                <w:szCs w:val="18"/>
+              </w:rPr>
+              <w:t xml:space="preserve"> </w:t>
+            </w:r>
+            <w:proofErr w:type="spellStart"/>
+            <w:r>
+              <w:rPr>
+                <w:rFonts w:ascii="Times New Roman" w:hAnsi="Times New Roman" w:cs="Times New Roman"/>
+                <w:color w:val="000000" w:themeColor="text1"/>
+                <w:sz w:val="18"/>
+                <w:szCs w:val="18"/>
+              </w:rPr>
+              <w:t>through</w:t>
+            </w:r>
+            <w:proofErr w:type="spellEnd"/>
+            <w:r>
+              <w:rPr>
+                <w:rFonts w:ascii="Times New Roman" w:hAnsi="Times New Roman" w:cs="Times New Roman"/>
+                <w:color w:val="000000" w:themeColor="text1"/>
+                <w:sz w:val="18"/>
+                <w:szCs w:val="18"/>
+              </w:rPr>
+              <w:t xml:space="preserve"> </w:t>
+            </w:r>
+            <w:proofErr w:type="spellStart"/>
+            <w:r>
+              <w:rPr>
+                <w:rFonts w:ascii="Times New Roman" w:hAnsi="Times New Roman" w:cs="Times New Roman"/>
+                <w:color w:val="000000" w:themeColor="text1"/>
+                <w:sz w:val="18"/>
+                <w:szCs w:val="18"/>
+              </w:rPr>
+              <w:t>user-friendly</w:t>
+            </w:r>
+            <w:proofErr w:type="spellEnd"/>
+            <w:r>
+              <w:rPr>
+                <w:rFonts w:ascii="Times New Roman" w:hAnsi="Times New Roman" w:cs="Times New Roman"/>
+                <w:color w:val="000000" w:themeColor="text1"/>
+                <w:sz w:val="18"/>
+                <w:szCs w:val="18"/>
+              </w:rPr>
+              <w:t xml:space="preserve"> </w:t>
+            </w:r>
+            <w:proofErr w:type="spellStart"/>
+            <w:r>
+              <w:rPr>
+                <w:rFonts w:ascii="Times New Roman" w:hAnsi="Times New Roman" w:cs="Times New Roman"/>
+                <w:color w:val="000000" w:themeColor="text1"/>
+                <w:sz w:val="18"/>
+                <w:szCs w:val="18"/>
+              </w:rPr>
+              <w:t>controls</w:t>
+            </w:r>
+            <w:proofErr w:type="spellEnd"/>
+            <w:r>
+              <w:rPr>
+                <w:rFonts w:ascii="Times New Roman" w:hAnsi="Times New Roman" w:cs="Times New Roman"/>
+                <w:color w:val="000000" w:themeColor="text1"/>
+                <w:sz w:val="18"/>
+                <w:szCs w:val="18"/>
+              </w:rPr>
+              <w:t xml:space="preserve"> and </w:t>
+            </w:r>
+            <w:proofErr w:type="spellStart"/>
+            <w:r>
+              <w:rPr>
+                <w:rFonts w:ascii="Times New Roman" w:hAnsi="Times New Roman" w:cs="Times New Roman"/>
+                <w:color w:val="000000" w:themeColor="text1"/>
+                <w:sz w:val="18"/>
+                <w:szCs w:val="18"/>
+              </w:rPr>
+              <w:t>responsive</w:t>
+            </w:r>
+            <w:proofErr w:type="spellEnd"/>
+            <w:r>
+              <w:rPr>
+                <w:rFonts w:ascii="Times New Roman" w:hAnsi="Times New Roman" w:cs="Times New Roman"/>
+                <w:color w:val="000000" w:themeColor="text1"/>
+                <w:sz w:val="18"/>
+                <w:szCs w:val="18"/>
+              </w:rPr>
+              <w:t xml:space="preserve"> </w:t>
+            </w:r>
+            <w:proofErr w:type="spellStart"/>
+            <w:r>
+              <w:rPr>
+                <w:rFonts w:ascii="Times New Roman" w:hAnsi="Times New Roman" w:cs="Times New Roman"/>
+                <w:color w:val="000000" w:themeColor="text1"/>
+                <w:sz w:val="18"/>
+                <w:szCs w:val="18"/>
+              </w:rPr>
+              <w:t>animations</w:t>
+            </w:r>
+            <w:proofErr w:type="spellEnd"/>
+            <w:r>
+              <w:rPr>
+                <w:rFonts w:ascii="Times New Roman" w:hAnsi="Times New Roman" w:cs="Times New Roman"/>
+                <w:color w:val="000000" w:themeColor="text1"/>
+                <w:sz w:val="18"/>
+                <w:szCs w:val="18"/>
+              </w:rPr>
+              <w:t>.</w:t>
             </w:r>
           </w:p>
           <w:p>
@@ -780,7 +3229,207 @@
                 <w:sz w:val="18"/>
                 <w:szCs w:val="18"/>
               </w:rPr>
-              <w:t>To incorporate game logic for tracking player progress, collisions, and scoring.</w:t>
+              <w:t xml:space="preserve">To </w:t>
+            </w:r>
+            <w:proofErr w:type="spellStart"/>
+            <w:r>
+              <w:rPr>
+                <w:rFonts w:ascii="Times New Roman" w:hAnsi="Times New Roman" w:cs="Times New Roman"/>
+                <w:color w:val="000000" w:themeColor="text1"/>
+                <w:sz w:val="18"/>
+                <w:szCs w:val="18"/>
+              </w:rPr>
+              <w:t>incorporate</w:t>
+            </w:r>
+            <w:proofErr w:type="spellEnd"/>
+            <w:r>
+              <w:rPr>
+                <w:rFonts w:ascii="Times New Roman" w:hAnsi="Times New Roman" w:cs="Times New Roman"/>
+                <w:color w:val="000000" w:themeColor="text1"/>
+                <w:sz w:val="18"/>
+                <w:szCs w:val="18"/>
+              </w:rPr>
+              <w:t xml:space="preserve"> </w:t>
+            </w:r>
+            <w:proofErr w:type="spellStart"/>
+            <w:r>
+              <w:rPr>
+                <w:rFonts w:ascii="Times New Roman" w:hAnsi="Times New Roman" w:cs="Times New Roman"/>
+                <w:color w:val="000000" w:themeColor="text1"/>
+                <w:sz w:val="18"/>
+                <w:szCs w:val="18"/>
+              </w:rPr>
+              <w:t>game</w:t>
+            </w:r>
+            <w:proofErr w:type="spellEnd"/>
+            <w:r>
+              <w:rPr>
+                <w:rFonts w:ascii="Times New Roman" w:hAnsi="Times New Roman" w:cs="Times New Roman"/>
+                <w:color w:val="000000" w:themeColor="text1"/>
+                <w:sz w:val="18"/>
+                <w:szCs w:val="18"/>
+              </w:rPr>
+              <w:t xml:space="preserve"> </w:t>
+            </w:r>
+            <w:proofErr w:type="spellStart"/>
+            <w:r>
+              <w:rPr>
+                <w:rFonts w:ascii="Times New Roman" w:hAnsi="Times New Roman" w:cs="Times New Roman"/>
+                <w:color w:val="000000" w:themeColor="text1"/>
+                <w:sz w:val="18"/>
+                <w:szCs w:val="18"/>
+              </w:rPr>
+              <w:t>logic</w:t>
+            </w:r>
+            <w:proofErr w:type="spellEnd"/>
+            <w:r>
+              <w:rPr>
+                <w:rFonts w:ascii="Times New Roman" w:hAnsi="Times New Roman" w:cs="Times New Roman"/>
+                <w:color w:val="000000" w:themeColor="text1"/>
+                <w:sz w:val="18"/>
+                <w:szCs w:val="18"/>
+              </w:rPr>
+              <w:t xml:space="preserve"> </w:t>
+            </w:r>
+            <w:proofErr w:type="spellStart"/>
+            <w:r>
+              <w:rPr>
+                <w:rFonts w:ascii="Times New Roman" w:hAnsi="Times New Roman" w:cs="Times New Roman"/>
+                <w:color w:val="000000" w:themeColor="text1"/>
+                <w:sz w:val="18"/>
+                <w:szCs w:val="18"/>
+              </w:rPr>
+              <w:t>for</w:t>
+            </w:r>
+            <w:proofErr w:type="spellEnd"/>
+            <w:r>
+              <w:rPr>
+                <w:rFonts w:ascii="Times New Roman" w:hAnsi="Times New Roman" w:cs="Times New Roman"/>
+                <w:color w:val="000000" w:themeColor="text1"/>
+                <w:sz w:val="18"/>
+                <w:szCs w:val="18"/>
+              </w:rPr>
+              <w:t xml:space="preserve"> </w:t>
+            </w:r>
+            <w:proofErr w:type="spellStart"/>
+            <w:r>
+              <w:rPr>
+                <w:rFonts w:ascii="Times New Roman" w:hAnsi="Times New Roman" w:cs="Times New Roman"/>
+                <w:color w:val="000000" w:themeColor="text1"/>
+                <w:sz w:val="18"/>
+                <w:szCs w:val="18"/>
+              </w:rPr>
+              <w:t>tracking</w:t>
+            </w:r>
+            <w:proofErr w:type="spellEnd"/>
+            <w:r>
+              <w:rPr>
+                <w:rFonts w:ascii="Times New Roman" w:hAnsi="Times New Roman" w:cs="Times New Roman"/>
+                <w:color w:val="000000" w:themeColor="text1"/>
+                <w:sz w:val="18"/>
+                <w:szCs w:val="18"/>
+              </w:rPr>
+              <w:t xml:space="preserve"> </w:t>
+            </w:r>
+            <w:proofErr w:type="spellStart"/>
+            <w:r>
+              <w:rPr>
+                <w:rFonts w:ascii="Times New Roman" w:hAnsi="Times New Roman" w:cs="Times New Roman"/>
+                <w:color w:val="000000" w:themeColor="text1"/>
+                <w:sz w:val="18"/>
+                <w:szCs w:val="18"/>
+              </w:rPr>
+              <w:t>player</w:t>
+            </w:r>
+            <w:proofErr w:type="spellEnd"/>
+            <w:r>
+              <w:rPr>
+                <w:rFonts w:ascii="Times New Roman" w:hAnsi="Times New Roman" w:cs="Times New Roman"/>
+                <w:color w:val="000000" w:themeColor="text1"/>
+                <w:sz w:val="18"/>
+                <w:szCs w:val="18"/>
+              </w:rPr>
+              <w:t xml:space="preserve"> </w:t>
+            </w:r>
+            <w:proofErr w:type="spellStart"/>
+            <w:r>
+              <w:rPr>
+                <w:rFonts w:ascii="Times New Roman" w:hAnsi="Times New Roman" w:cs="Times New Roman"/>
+                <w:color w:val="000000" w:themeColor="text1"/>
+                <w:sz w:val="18"/>
+                <w:szCs w:val="18"/>
+              </w:rPr>
+              <w:t>progress</w:t>
+            </w:r>
+            <w:proofErr w:type="spellEnd"/>
+            <w:r>
+              <w:rPr>
+                <w:rFonts w:ascii="Times New Roman" w:hAnsi="Times New Roman" w:cs="Times New Roman"/>
+                <w:color w:val="000000" w:themeColor="text1"/>
+                <w:sz w:val="18"/>
+                <w:szCs w:val="18"/>
+              </w:rPr>
+              <w:t xml:space="preserve">, </w:t>
+            </w:r>
+            <w:proofErr w:type="spellStart"/>
+            <w:r>
+              <w:rPr>
+                <w:rFonts w:ascii="Times New Roman" w:hAnsi="Times New Roman" w:cs="Times New Roman"/>
+                <w:color w:val="000000" w:themeColor="text1"/>
+                <w:sz w:val="18"/>
+                <w:szCs w:val="18"/>
+              </w:rPr>
+              <w:t>bullets</w:t>
+            </w:r>
+            <w:proofErr w:type="spellEnd"/>
+            <w:r>
+              <w:rPr>
+                <w:rFonts w:ascii="Times New Roman" w:hAnsi="Times New Roman" w:cs="Times New Roman"/>
+                <w:color w:val="000000" w:themeColor="text1"/>
+                <w:sz w:val="18"/>
+                <w:szCs w:val="18"/>
+              </w:rPr>
+              <w:t xml:space="preserve">, </w:t>
+            </w:r>
+            <w:proofErr w:type="spellStart"/>
+            <w:r>
+              <w:rPr>
+                <w:rFonts w:ascii="Times New Roman" w:hAnsi="Times New Roman" w:cs="Times New Roman"/>
+                <w:color w:val="000000" w:themeColor="text1"/>
+                <w:sz w:val="18"/>
+                <w:szCs w:val="18"/>
+              </w:rPr>
+              <w:t>collisions</w:t>
+            </w:r>
+            <w:proofErr w:type="spellEnd"/>
+            <w:r>
+              <w:rPr>
+                <w:rFonts w:ascii="Times New Roman" w:hAnsi="Times New Roman" w:cs="Times New Roman"/>
+                <w:color w:val="000000" w:themeColor="text1"/>
+                <w:sz w:val="18"/>
+                <w:szCs w:val="18"/>
+              </w:rPr>
+              <w:t xml:space="preserve">, and </w:t>
+            </w:r>
+            <w:proofErr w:type="spellStart"/>
+            <w:r>
+              <w:rPr>
+                <w:rFonts w:ascii="Times New Roman" w:hAnsi="Times New Roman" w:cs="Times New Roman"/>
+                <w:color w:val="000000" w:themeColor="text1"/>
+                <w:sz w:val="18"/>
+                <w:szCs w:val="18"/>
+              </w:rPr>
+              <w:t>scoring</w:t>
+            </w:r>
+            <w:proofErr w:type="spellEnd"/>
+            <w:r>
+              <w:rPr>
+                <w:rFonts w:ascii="Times New Roman" w:hAnsi="Times New Roman" w:cs="Times New Roman"/>
+                <w:color w:val="000000" w:themeColor="text1"/>
+                <w:sz w:val="18"/>
+                <w:szCs w:val="18"/>
+              </w:rPr>
+              <w:t>.</w:t>
             </w:r>
           </w:p>
           <w:p>
@@ -799,7 +3448,127 @@
                 <w:sz w:val="18"/>
                 <w:szCs w:val="18"/>
               </w:rPr>
-              <w:t>To provide a visually appealing and user-friendly gaming experience.</w:t>
+              <w:t xml:space="preserve">To </w:t>
+            </w:r>
+            <w:proofErr w:type="spellStart"/>
+            <w:r>
+              <w:rPr>
+                <w:rFonts w:ascii="Times New Roman" w:hAnsi="Times New Roman" w:cs="Times New Roman"/>
+                <w:color w:val="000000" w:themeColor="text1"/>
+                <w:sz w:val="18"/>
+                <w:szCs w:val="18"/>
+              </w:rPr>
+              <w:t>provide</w:t>
+            </w:r>
+            <w:proofErr w:type="spellEnd"/>
+            <w:r>
+              <w:rPr>
+                <w:rFonts w:ascii="Times New Roman" w:hAnsi="Times New Roman" w:cs="Times New Roman"/>
+                <w:color w:val="000000" w:themeColor="text1"/>
+                <w:sz w:val="18"/>
+                <w:szCs w:val="18"/>
+              </w:rPr>
+              <w:t xml:space="preserve"> a </w:t>
+            </w:r>
+            <w:proofErr w:type="spellStart"/>
+            <w:r>
+              <w:rPr>
+                <w:rFonts w:ascii="Times New Roman" w:hAnsi="Times New Roman" w:cs="Times New Roman"/>
+                <w:color w:val="000000" w:themeColor="text1"/>
+                <w:sz w:val="18"/>
+                <w:szCs w:val="18"/>
+              </w:rPr>
+              <w:t>visually</w:t>
+            </w:r>
+            <w:proofErr w:type="spellEnd"/>
+            <w:r>
+              <w:rPr>
+                <w:rFonts w:ascii="Times New Roman" w:hAnsi="Times New Roman" w:cs="Times New Roman"/>
+                <w:color w:val="000000" w:themeColor="text1"/>
+                <w:sz w:val="18"/>
+                <w:szCs w:val="18"/>
+              </w:rPr>
+              <w:t xml:space="preserve"> </w:t>
+            </w:r>
+            <w:proofErr w:type="spellStart"/>
+            <w:r>
+              <w:rPr>
+                <w:rFonts w:ascii="Times New Roman" w:hAnsi="Times New Roman" w:cs="Times New Roman"/>
+                <w:color w:val="000000" w:themeColor="text1"/>
+                <w:sz w:val="18"/>
+                <w:szCs w:val="18"/>
+              </w:rPr>
+              <w:t>appealing</w:t>
+            </w:r>
+            <w:proofErr w:type="spellEnd"/>
+            <w:r>
+              <w:rPr>
+                <w:rFonts w:ascii="Times New Roman" w:hAnsi="Times New Roman" w:cs="Times New Roman"/>
+                <w:color w:val="000000" w:themeColor="text1"/>
+                <w:sz w:val="18"/>
+                <w:szCs w:val="18"/>
+              </w:rPr>
+              <w:t xml:space="preserve"> and </w:t>
+            </w:r>
+            <w:proofErr w:type="spellStart"/>
+            <w:r>
+              <w:rPr>
+                <w:rFonts w:ascii="Times New Roman" w:hAnsi="Times New Roman" w:cs="Times New Roman"/>
+                <w:color w:val="000000" w:themeColor="text1"/>
+                <w:sz w:val="18"/>
+                <w:szCs w:val="18"/>
+              </w:rPr>
+              <w:t>user-friendly</w:t>
+            </w:r>
+            <w:proofErr w:type="spellEnd"/>
+            <w:r>
+              <w:rPr>
+                <w:rFonts w:ascii="Times New Roman" w:hAnsi="Times New Roman" w:cs="Times New Roman"/>
+                <w:color w:val="000000" w:themeColor="text1"/>
+                <w:sz w:val="18"/>
+                <w:szCs w:val="18"/>
+              </w:rPr>
+              <w:t xml:space="preserve"> </w:t>
+            </w:r>
+            <w:proofErr w:type="spellStart"/>
+            <w:r>
+              <w:rPr>
+                <w:rFonts w:ascii="Times New Roman" w:hAnsi="Times New Roman" w:cs="Times New Roman"/>
+                <w:color w:val="000000" w:themeColor="text1"/>
+                <w:sz w:val="18"/>
+                <w:szCs w:val="18"/>
+              </w:rPr>
+              <w:t>gaming</w:t>
+            </w:r>
+            <w:proofErr w:type="spellEnd"/>
+            <w:r>
+              <w:rPr>
+                <w:rFonts w:ascii="Times New Roman" w:hAnsi="Times New Roman" w:cs="Times New Roman"/>
+                <w:color w:val="000000" w:themeColor="text1"/>
+                <w:sz w:val="18"/>
+                <w:szCs w:val="18"/>
+              </w:rPr>
+              <w:t xml:space="preserve"> </w:t>
+            </w:r>
+            <w:proofErr w:type="spellStart"/>
+            <w:r>
+              <w:rPr>
+                <w:rFonts w:ascii="Times New Roman" w:hAnsi="Times New Roman" w:cs="Times New Roman"/>
+                <w:color w:val="000000" w:themeColor="text1"/>
+                <w:sz w:val="18"/>
+                <w:szCs w:val="18"/>
+              </w:rPr>
+              <w:t>experience</w:t>
+            </w:r>
+            <w:proofErr w:type="spellEnd"/>
+            <w:r>
+              <w:rPr>
+                <w:rFonts w:ascii="Times New Roman" w:hAnsi="Times New Roman" w:cs="Times New Roman"/>
+                <w:color w:val="000000" w:themeColor="text1"/>
+                <w:sz w:val="18"/>
+                <w:szCs w:val="18"/>
+              </w:rPr>
+              <w:t>.</w:t>
             </w:r>
           </w:p>
         </w:tc>
@@ -820,8 +3589,169 @@
           <w:rFonts w:ascii="Times New Roman" w:hAnsi="Times New Roman" w:cs="Times New Roman"/>
           <w:i/>
         </w:rPr>
-        <w:t xml:space="preserve">I declare that the project whose name and information is given above is the project I plan to </w:t>
-      </w:r>
+        <w:t xml:space="preserve">I </w:t>
+      </w:r>
+      <w:proofErr w:type="spellStart"/>
+      <w:r>
+        <w:rPr>
+          <w:rFonts w:ascii="Times New Roman" w:hAnsi="Times New Roman" w:cs="Times New Roman"/>
+          <w:i/>
+        </w:rPr>
+        <w:t>declare</w:t>
+      </w:r>
+      <w:proofErr w:type="spellEnd"/>
+      <w:r>
+        <w:rPr>
+          <w:rFonts w:ascii="Times New Roman" w:hAnsi="Times New Roman" w:cs="Times New Roman"/>
+          <w:i/>
+        </w:rPr>
+        <w:t xml:space="preserve"> </w:t>
+      </w:r>
+      <w:proofErr w:type="spellStart"/>
+      <w:r>
+        <w:rPr>
+          <w:rFonts w:ascii="Times New Roman" w:hAnsi="Times New Roman" w:cs="Times New Roman"/>
+          <w:i/>
+        </w:rPr>
+        <w:t>that</w:t>
+      </w:r>
+      <w:proofErr w:type="spellEnd"/>
+      <w:r>
+        <w:rPr>
+          <w:rFonts w:ascii="Times New Roman" w:hAnsi="Times New Roman" w:cs="Times New Roman"/>
+          <w:i/>
+        </w:rPr>
+        <w:t xml:space="preserve"> </w:t>
+      </w:r>
+      <w:proofErr w:type="spellStart"/>
+      <w:r>
+        <w:rPr>
+          <w:rFonts w:ascii="Times New Roman" w:hAnsi="Times New Roman" w:cs="Times New Roman"/>
+          <w:i/>
+        </w:rPr>
+        <w:t>the</w:t>
+      </w:r>
+      <w:proofErr w:type="spellEnd"/>
+      <w:r>
+        <w:rPr>
+          <w:rFonts w:ascii="Times New Roman" w:hAnsi="Times New Roman" w:cs="Times New Roman"/>
+          <w:i/>
+        </w:rPr>
+        <w:t xml:space="preserve"> </w:t>
+      </w:r>
+      <w:proofErr w:type="spellStart"/>
+      <w:r>
+        <w:rPr>
+          <w:rFonts w:ascii="Times New Roman" w:hAnsi="Times New Roman" w:cs="Times New Roman"/>
+          <w:i/>
+        </w:rPr>
+        <w:t>project</w:t>
+      </w:r>
+      <w:proofErr w:type="spellEnd"/>
+      <w:r>
+        <w:rPr>
+          <w:rFonts w:ascii="Times New Roman" w:hAnsi="Times New Roman" w:cs="Times New Roman"/>
+          <w:i/>
+        </w:rPr>
+        <w:t xml:space="preserve"> </w:t>
+      </w:r>
+      <w:proofErr w:type="spellStart"/>
+      <w:r>
+        <w:rPr>
+          <w:rFonts w:ascii="Times New Roman" w:hAnsi="Times New Roman" w:cs="Times New Roman"/>
+          <w:i/>
+        </w:rPr>
+        <w:t>whose</w:t>
+      </w:r>
+      <w:proofErr w:type="spellEnd"/>
+      <w:r>
+        <w:rPr>
+          <w:rFonts w:ascii="Times New Roman" w:hAnsi="Times New Roman" w:cs="Times New Roman"/>
+          <w:i/>
+        </w:rPr>
+        <w:t xml:space="preserve"> name and </w:t>
+      </w:r>
+      <w:proofErr w:type="spellStart"/>
+      <w:r>
+        <w:rPr>
+          <w:rFonts w:ascii="Times New Roman" w:hAnsi="Times New Roman" w:cs="Times New Roman"/>
+          <w:i/>
+        </w:rPr>
+        <w:t>information</w:t>
+      </w:r>
+      <w:proofErr w:type="spellEnd"/>
+      <w:r>
+        <w:rPr>
+          <w:rFonts w:ascii="Times New Roman" w:hAnsi="Times New Roman" w:cs="Times New Roman"/>
+          <w:i/>
+        </w:rPr>
+        <w:t xml:space="preserve"> is </w:t>
+      </w:r>
+      <w:proofErr w:type="spellStart"/>
+      <w:r>
+        <w:rPr>
+          <w:rFonts w:ascii="Times New Roman" w:hAnsi="Times New Roman" w:cs="Times New Roman"/>
+          <w:i/>
+        </w:rPr>
+        <w:t>given</w:t>
+      </w:r>
+      <w:proofErr w:type="spellEnd"/>
+      <w:r>
+        <w:rPr>
+          <w:rFonts w:ascii="Times New Roman" w:hAnsi="Times New Roman" w:cs="Times New Roman"/>
+          <w:i/>
+        </w:rPr>
+        <w:t xml:space="preserve"> </w:t>
+      </w:r>
+      <w:proofErr w:type="spellStart"/>
+      <w:r>
+        <w:rPr>
+          <w:rFonts w:ascii="Times New Roman" w:hAnsi="Times New Roman" w:cs="Times New Roman"/>
+          <w:i/>
+        </w:rPr>
+        <w:t>above</w:t>
+      </w:r>
+      <w:proofErr w:type="spellEnd"/>
+      <w:r>
+        <w:rPr>
+          <w:rFonts w:ascii="Times New Roman" w:hAnsi="Times New Roman" w:cs="Times New Roman"/>
+          <w:i/>
+        </w:rPr>
+        <w:t xml:space="preserve"> is </w:t>
+      </w:r>
+      <w:proofErr w:type="spellStart"/>
+      <w:r>
+        <w:rPr>
+          <w:rFonts w:ascii="Times New Roman" w:hAnsi="Times New Roman" w:cs="Times New Roman"/>
+          <w:i/>
+        </w:rPr>
+        <w:t>the</w:t>
+      </w:r>
+      <w:proofErr w:type="spellEnd"/>
+      <w:r>
+        <w:rPr>
+          <w:rFonts w:ascii="Times New Roman" w:hAnsi="Times New Roman" w:cs="Times New Roman"/>
+          <w:i/>
+        </w:rPr>
+        <w:t xml:space="preserve"> </w:t>
+      </w:r>
+      <w:proofErr w:type="spellStart"/>
+      <w:r>
+        <w:rPr>
+          <w:rFonts w:ascii="Times New Roman" w:hAnsi="Times New Roman" w:cs="Times New Roman"/>
+          <w:i/>
+        </w:rPr>
+        <w:t>project</w:t>
+      </w:r>
+      <w:proofErr w:type="spellEnd"/>
+      <w:r>
+        <w:rPr>
+          <w:rFonts w:ascii="Times New Roman" w:hAnsi="Times New Roman" w:cs="Times New Roman"/>
+          <w:i/>
+        </w:rPr>
+        <w:t xml:space="preserve"> I plan to </w:t>
+      </w:r>
+      <w:proofErr w:type="spellStart"/>
       <w:r>
         <w:rPr>
           <w:rFonts w:ascii="Times New Roman" w:hAnsi="Times New Roman" w:cs="Times New Roman"/>
@@ -829,12 +3759,133 @@
         </w:rPr>
         <w:t>present</w:t>
       </w:r>
-      <w:r>
-        <w:rPr>
-          <w:rFonts w:ascii="Times New Roman" w:hAnsi="Times New Roman" w:cs="Times New Roman"/>
-          <w:i/>
-        </w:rPr>
-        <w:t xml:space="preserve"> at the end of the semester. If there is any change</w:t>
+      <w:proofErr w:type="spellEnd"/>
+      <w:r>
+        <w:rPr>
+          <w:rFonts w:ascii="Times New Roman" w:hAnsi="Times New Roman" w:cs="Times New Roman"/>
+          <w:i/>
+        </w:rPr>
+        <w:t xml:space="preserve"> at </w:t>
+      </w:r>
+      <w:proofErr w:type="spellStart"/>
+      <w:r>
+        <w:rPr>
+          <w:rFonts w:ascii="Times New Roman" w:hAnsi="Times New Roman" w:cs="Times New Roman"/>
+          <w:i/>
+        </w:rPr>
+        <w:t>the</w:t>
+      </w:r>
+      <w:proofErr w:type="spellEnd"/>
+      <w:r>
+        <w:rPr>
+          <w:rFonts w:ascii="Times New Roman" w:hAnsi="Times New Roman" w:cs="Times New Roman"/>
+          <w:i/>
+        </w:rPr>
+        <w:t xml:space="preserve"> </w:t>
+      </w:r>
+      <w:proofErr w:type="spellStart"/>
+      <w:r>
+        <w:rPr>
+          <w:rFonts w:ascii="Times New Roman" w:hAnsi="Times New Roman" w:cs="Times New Roman"/>
+          <w:i/>
+        </w:rPr>
+        <w:t>end</w:t>
+      </w:r>
+      <w:proofErr w:type="spellEnd"/>
+      <w:r>
+        <w:rPr>
+          <w:rFonts w:ascii="Times New Roman" w:hAnsi="Times New Roman" w:cs="Times New Roman"/>
+          <w:i/>
+        </w:rPr>
+        <w:t xml:space="preserve"> of </w:t>
+      </w:r>
+      <w:proofErr w:type="spellStart"/>
+      <w:r>
+        <w:rPr>
+          <w:rFonts w:ascii="Times New Roman" w:hAnsi="Times New Roman" w:cs="Times New Roman"/>
+          <w:i/>
+        </w:rPr>
+        <w:t>the</w:t>
+      </w:r>
+      <w:proofErr w:type="spellEnd"/>
+      <w:r>
+        <w:rPr>
+          <w:rFonts w:ascii="Times New Roman" w:hAnsi="Times New Roman" w:cs="Times New Roman"/>
+          <w:i/>
+        </w:rPr>
+        <w:t xml:space="preserve"> </w:t>
+      </w:r>
+      <w:proofErr w:type="spellStart"/>
+      <w:r>
+        <w:rPr>
+          <w:rFonts w:ascii="Times New Roman" w:hAnsi="Times New Roman" w:cs="Times New Roman"/>
+          <w:i/>
+        </w:rPr>
+        <w:t>semester</w:t>
+      </w:r>
+      <w:proofErr w:type="spellEnd"/>
+      <w:r>
+        <w:rPr>
+          <w:rFonts w:ascii="Times New Roman" w:hAnsi="Times New Roman" w:cs="Times New Roman"/>
+          <w:i/>
+        </w:rPr>
+        <w:t xml:space="preserve">. </w:t>
+      </w:r>
+      <w:proofErr w:type="spellStart"/>
+      <w:r>
+        <w:rPr>
+          <w:rFonts w:ascii="Times New Roman" w:hAnsi="Times New Roman" w:cs="Times New Roman"/>
+          <w:i/>
+        </w:rPr>
+        <w:t>If</w:t>
+      </w:r>
+      <w:proofErr w:type="spellEnd"/>
+      <w:r>
+        <w:rPr>
+          <w:rFonts w:ascii="Times New Roman" w:hAnsi="Times New Roman" w:cs="Times New Roman"/>
+          <w:i/>
+        </w:rPr>
+        <w:t xml:space="preserve"> </w:t>
+      </w:r>
+      <w:proofErr w:type="spellStart"/>
+      <w:r>
+        <w:rPr>
+          <w:rFonts w:ascii="Times New Roman" w:hAnsi="Times New Roman" w:cs="Times New Roman"/>
+          <w:i/>
+        </w:rPr>
+        <w:t>there</w:t>
+      </w:r>
+      <w:proofErr w:type="spellEnd"/>
+      <w:r>
+        <w:rPr>
+          <w:rFonts w:ascii="Times New Roman" w:hAnsi="Times New Roman" w:cs="Times New Roman"/>
+          <w:i/>
+        </w:rPr>
+        <w:t xml:space="preserve"> is </w:t>
+      </w:r>
+      <w:proofErr w:type="spellStart"/>
+      <w:r>
+        <w:rPr>
+          <w:rFonts w:ascii="Times New Roman" w:hAnsi="Times New Roman" w:cs="Times New Roman"/>
+          <w:i/>
+        </w:rPr>
+        <w:t>any</w:t>
+      </w:r>
+      <w:proofErr w:type="spellEnd"/>
+      <w:r>
+        <w:rPr>
+          <w:rFonts w:ascii="Times New Roman" w:hAnsi="Times New Roman" w:cs="Times New Roman"/>
+          <w:i/>
+        </w:rPr>
+        <w:t xml:space="preserve"> </w:t>
+      </w:r>
+      <w:proofErr w:type="spellStart"/>
+      <w:r>
+        <w:rPr>
+          <w:rFonts w:ascii="Times New Roman" w:hAnsi="Times New Roman" w:cs="Times New Roman"/>
+          <w:i/>
+        </w:rPr>
+        <w:t>change</w:t>
       </w:r>
       <w:r>
         <w:rPr>
@@ -843,12 +3894,157 @@
         </w:rPr>
         <w:t>s</w:t>
       </w:r>
-      <w:r>
-        <w:rPr>
-          <w:rFonts w:ascii="Times New Roman" w:hAnsi="Times New Roman" w:cs="Times New Roman"/>
-          <w:i/>
-        </w:rPr>
-        <w:t xml:space="preserve"> in the project information, I undertake to notify the lecturer of the course.</w:t>
+      <w:proofErr w:type="spellEnd"/>
+      <w:r>
+        <w:rPr>
+          <w:rFonts w:ascii="Times New Roman" w:hAnsi="Times New Roman" w:cs="Times New Roman"/>
+          <w:i/>
+        </w:rPr>
+        <w:t xml:space="preserve"> in </w:t>
+      </w:r>
+      <w:proofErr w:type="spellStart"/>
+      <w:r>
+        <w:rPr>
+          <w:rFonts w:ascii="Times New Roman" w:hAnsi="Times New Roman" w:cs="Times New Roman"/>
+          <w:i/>
+        </w:rPr>
+        <w:t>the</w:t>
+      </w:r>
+      <w:proofErr w:type="spellEnd"/>
+      <w:r>
+        <w:rPr>
+          <w:rFonts w:ascii="Times New Roman" w:hAnsi="Times New Roman" w:cs="Times New Roman"/>
+          <w:i/>
+        </w:rPr>
+        <w:t xml:space="preserve"> </w:t>
+      </w:r>
+      <w:proofErr w:type="spellStart"/>
+      <w:r>
+        <w:rPr>
+          <w:rFonts w:ascii="Times New Roman" w:hAnsi="Times New Roman" w:cs="Times New Roman"/>
+          <w:i/>
+        </w:rPr>
+        <w:t>project</w:t>
+      </w:r>
+      <w:proofErr w:type="spellEnd"/>
+      <w:r>
+        <w:rPr>
+          <w:rFonts w:ascii="Times New Roman" w:hAnsi="Times New Roman" w:cs="Times New Roman"/>
+          <w:i/>
+        </w:rPr>
+        <w:t xml:space="preserve"> </w:t>
+      </w:r>
+      <w:proofErr w:type="spellStart"/>
+      <w:r>
+        <w:rPr>
+          <w:rFonts w:ascii="Times New Roman" w:hAnsi="Times New Roman" w:cs="Times New Roman"/>
+          <w:i/>
+        </w:rPr>
+        <w:t>information</w:t>
+      </w:r>
+      <w:proofErr w:type="spellEnd"/>
+      <w:r>
+        <w:rPr>
+          <w:rFonts w:ascii="Times New Roman" w:hAnsi="Times New Roman" w:cs="Times New Roman"/>
+          <w:i/>
+        </w:rPr>
+        <w:t xml:space="preserve">, I </w:t>
+      </w:r>
+      <w:proofErr w:type="spellStart"/>
+      <w:r>
+        <w:rPr>
+          <w:rFonts w:ascii="Times New Roman" w:hAnsi="Times New Roman" w:cs="Times New Roman"/>
+          <w:i/>
+        </w:rPr>
+        <w:t>undertake</w:t>
+      </w:r>
+      <w:proofErr w:type="spellEnd"/>
+      <w:r>
+        <w:rPr>
+          <w:rFonts w:ascii="Times New Roman" w:hAnsi="Times New Roman" w:cs="Times New Roman"/>
+          <w:i/>
+        </w:rPr>
+        <w:t xml:space="preserve"> to </w:t>
+      </w:r>
+      <w:proofErr w:type="spellStart"/>
+      <w:r>
+        <w:rPr>
+          <w:rFonts w:ascii="Times New Roman" w:hAnsi="Times New Roman" w:cs="Times New Roman"/>
+          <w:i/>
+        </w:rPr>
+        <w:t>notify</w:t>
+      </w:r>
+      <w:proofErr w:type="spellEnd"/>
+      <w:r>
+        <w:rPr>
+          <w:rFonts w:ascii="Times New Roman" w:hAnsi="Times New Roman" w:cs="Times New Roman"/>
+          <w:i/>
+        </w:rPr>
+        <w:t xml:space="preserve"> </w:t>
+      </w:r>
+      <w:proofErr w:type="spellStart"/>
+      <w:r>
+        <w:rPr>
+          <w:rFonts w:ascii="Times New Roman" w:hAnsi="Times New Roman" w:cs="Times New Roman"/>
+          <w:i/>
+        </w:rPr>
+        <w:t>the</w:t>
+      </w:r>
+      <w:proofErr w:type="spellEnd"/>
+      <w:r>
+        <w:rPr>
+          <w:rFonts w:ascii="Times New Roman" w:hAnsi="Times New Roman" w:cs="Times New Roman"/>
+          <w:i/>
+        </w:rPr>
+        <w:t xml:space="preserve"> </w:t>
+      </w:r>
+      <w:proofErr w:type="spellStart"/>
+      <w:r>
+        <w:rPr>
+          <w:rFonts w:ascii="Times New Roman" w:hAnsi="Times New Roman" w:cs="Times New Roman"/>
+          <w:i/>
+        </w:rPr>
+        <w:t>lecturer</w:t>
+      </w:r>
+      <w:proofErr w:type="spellEnd"/>
+      <w:r>
+        <w:rPr>
+          <w:rFonts w:ascii="Times New Roman" w:hAnsi="Times New Roman" w:cs="Times New Roman"/>
+          <w:i/>
+        </w:rPr>
+        <w:t xml:space="preserve"> of </w:t>
+      </w:r>
+      <w:proofErr w:type="spellStart"/>
+      <w:r>
+        <w:rPr>
+          <w:rFonts w:ascii="Times New Roman" w:hAnsi="Times New Roman" w:cs="Times New Roman"/>
+          <w:i/>
+        </w:rPr>
+        <w:t>the</w:t>
+      </w:r>
+      <w:proofErr w:type="spellEnd"/>
+      <w:r>
+        <w:rPr>
+          <w:rFonts w:ascii="Times New Roman" w:hAnsi="Times New Roman" w:cs="Times New Roman"/>
+          <w:i/>
+        </w:rPr>
+        <w:t xml:space="preserve"> </w:t>
+      </w:r>
+      <w:proofErr w:type="spellStart"/>
+      <w:r>
+        <w:rPr>
+          <w:rFonts w:ascii="Times New Roman" w:hAnsi="Times New Roman" w:cs="Times New Roman"/>
+          <w:i/>
+        </w:rPr>
+        <w:t>course</w:t>
+      </w:r>
+      <w:proofErr w:type="spellEnd"/>
+      <w:r>
+        <w:rPr>
+          <w:rFonts w:ascii="Times New Roman" w:hAnsi="Times New Roman" w:cs="Times New Roman"/>
+          <w:i/>
+        </w:rPr>
+        <w:t>.</w:t>
       </w:r>
     </w:p>
     <w:p>
@@ -860,14 +4056,34 @@
           <w:szCs w:val="20"/>
         </w:rPr>
       </w:pPr>
+      <w:proofErr w:type="spellStart"/>
       <w:r>
         <w:rPr>
           <w:rFonts w:ascii="Times New Roman" w:hAnsi="Times New Roman" w:cs="Times New Roman"/>
           <w:sz w:val="20"/>
           <w:szCs w:val="20"/>
         </w:rPr>
-        <w:t>Student Name Surname</w:t>
-      </w:r>
+        <w:t>Student</w:t>
+      </w:r>
+      <w:proofErr w:type="spellEnd"/>
+      <w:r>
+        <w:rPr>
+          <w:rFonts w:ascii="Times New Roman" w:hAnsi="Times New Roman" w:cs="Times New Roman"/>
+          <w:sz w:val="20"/>
+          <w:szCs w:val="20"/>
+        </w:rPr>
+        <w:t xml:space="preserve"> Name </w:t>
+      </w:r>
+      <w:proofErr w:type="spellStart"/>
+      <w:r>
+        <w:rPr>
+          <w:rFonts w:ascii="Times New Roman" w:hAnsi="Times New Roman" w:cs="Times New Roman"/>
+          <w:sz w:val="20"/>
+          <w:szCs w:val="20"/>
+        </w:rPr>
+        <w:t>Surname</w:t>
+      </w:r>
+      <w:proofErr w:type="spellEnd"/>
       <w:r>
         <w:rPr>
           <w:rFonts w:ascii="Times New Roman" w:hAnsi="Times New Roman" w:cs="Times New Roman"/>
@@ -910,6 +4126,7 @@
           <w:szCs w:val="20"/>
         </w:rPr>
       </w:pPr>
+      <w:proofErr w:type="spellStart"/>
       <w:r>
         <w:rPr>
           <w:rFonts w:ascii="Times New Roman" w:hAnsi="Times New Roman" w:cs="Times New Roman"/>
@@ -918,6 +4135,7 @@
         </w:rPr>
         <w:t>Date</w:t>
       </w:r>
+      <w:proofErr w:type="spellEnd"/>
       <w:r>
         <w:rPr>
           <w:rFonts w:ascii="Times New Roman" w:hAnsi="Times New Roman" w:cs="Times New Roman"/>
@@ -933,7 +4151,39 @@
           <w:szCs w:val="20"/>
         </w:rPr>
         <w:tab/>
-        <w:t xml:space="preserve">           : 29.10.2023</w:t>
+        <w:t xml:space="preserve">           : </w:t>
+      </w:r>
+      <w:r>
+        <w:rPr>
+          <w:rFonts w:ascii="Times New Roman" w:hAnsi="Times New Roman" w:cs="Times New Roman"/>
+          <w:sz w:val="20"/>
+          <w:szCs w:val="20"/>
+        </w:rPr>
+        <w:t>1</w:t>
+      </w:r>
+      <w:r>
+        <w:rPr>
+          <w:rFonts w:ascii="Times New Roman" w:hAnsi="Times New Roman" w:cs="Times New Roman"/>
+          <w:sz w:val="20"/>
+          <w:szCs w:val="20"/>
+        </w:rPr>
+        <w:t>9.1</w:t>
+      </w:r>
+      <w:r>
+        <w:rPr>
+          <w:rFonts w:ascii="Times New Roman" w:hAnsi="Times New Roman" w:cs="Times New Roman"/>
+          <w:sz w:val="20"/>
+          <w:szCs w:val="20"/>
+        </w:rPr>
+        <w:t>2</w:t>
+      </w:r>
+      <w:r>
+        <w:rPr>
+          <w:rFonts w:ascii="Times New Roman" w:hAnsi="Times New Roman" w:cs="Times New Roman"/>
+          <w:sz w:val="20"/>
+          <w:szCs w:val="20"/>
+        </w:rPr>
+        <w:t>.2023</w:t>
       </w:r>
       <w:r>
         <w:rPr>
@@ -953,6 +4203,7 @@
           <w:szCs w:val="20"/>
         </w:rPr>
       </w:pPr>
+      <w:proofErr w:type="spellStart"/>
       <w:r>
         <w:rPr>
           <w:rFonts w:ascii="Times New Roman" w:hAnsi="Times New Roman" w:cs="Times New Roman"/>
@@ -961,6 +4212,7 @@
         </w:rPr>
         <w:t>Signature</w:t>
       </w:r>
+      <w:proofErr w:type="spellEnd"/>
     </w:p>
     <w:p>
       <w:pPr>
@@ -989,21 +4241,347 @@
         </w:rPr>
         <w:t>(</w:t>
       </w:r>
+      <w:proofErr w:type="spellStart"/>
       <w:r>
         <w:rPr>
           <w:i/>
           <w:sz w:val="16"/>
           <w:szCs w:val="16"/>
         </w:rPr>
-        <w:t xml:space="preserve">Note: </w:t>
-      </w:r>
+        <w:t>Note</w:t>
+      </w:r>
+      <w:proofErr w:type="spellEnd"/>
       <w:r>
         <w:rPr>
           <w:i/>
           <w:sz w:val="16"/>
           <w:szCs w:val="16"/>
         </w:rPr>
-        <w:t>If there is more than one person in the project, the project proposal form must be signed by the person who filled out it.)</w:t>
+        <w:t xml:space="preserve">: </w:t>
+      </w:r>
+      <w:proofErr w:type="spellStart"/>
+      <w:r>
+        <w:rPr>
+          <w:i/>
+          <w:sz w:val="16"/>
+          <w:szCs w:val="16"/>
+        </w:rPr>
+        <w:t>If</w:t>
+      </w:r>
+      <w:proofErr w:type="spellEnd"/>
+      <w:r>
+        <w:rPr>
+          <w:i/>
+          <w:sz w:val="16"/>
+          <w:szCs w:val="16"/>
+        </w:rPr>
+        <w:t xml:space="preserve"> </w:t>
+      </w:r>
+      <w:proofErr w:type="spellStart"/>
+      <w:r>
+        <w:rPr>
+          <w:i/>
+          <w:sz w:val="16"/>
+          <w:szCs w:val="16"/>
+        </w:rPr>
+        <w:t>there</w:t>
+      </w:r>
+      <w:proofErr w:type="spellEnd"/>
+      <w:r>
+        <w:rPr>
+          <w:i/>
+          <w:sz w:val="16"/>
+          <w:szCs w:val="16"/>
+        </w:rPr>
+        <w:t xml:space="preserve"> is </w:t>
+      </w:r>
+      <w:proofErr w:type="spellStart"/>
+      <w:r>
+        <w:rPr>
+          <w:i/>
+          <w:sz w:val="16"/>
+          <w:szCs w:val="16"/>
+        </w:rPr>
+        <w:t>more</w:t>
+      </w:r>
+      <w:proofErr w:type="spellEnd"/>
+      <w:r>
+        <w:rPr>
+          <w:i/>
+          <w:sz w:val="16"/>
+          <w:szCs w:val="16"/>
+        </w:rPr>
+        <w:t xml:space="preserve"> </w:t>
+      </w:r>
+      <w:proofErr w:type="spellStart"/>
+      <w:r>
+        <w:rPr>
+          <w:i/>
+          <w:sz w:val="16"/>
+          <w:szCs w:val="16"/>
+        </w:rPr>
+        <w:t>than</w:t>
+      </w:r>
+      <w:proofErr w:type="spellEnd"/>
+      <w:r>
+        <w:rPr>
+          <w:i/>
+          <w:sz w:val="16"/>
+          <w:szCs w:val="16"/>
+        </w:rPr>
+        <w:t xml:space="preserve"> </w:t>
+      </w:r>
+      <w:proofErr w:type="spellStart"/>
+      <w:r>
+        <w:rPr>
+          <w:i/>
+          <w:sz w:val="16"/>
+          <w:szCs w:val="16"/>
+        </w:rPr>
+        <w:t>one</w:t>
+      </w:r>
+      <w:proofErr w:type="spellEnd"/>
+      <w:r>
+        <w:rPr>
+          <w:i/>
+          <w:sz w:val="16"/>
+          <w:szCs w:val="16"/>
+        </w:rPr>
+        <w:t xml:space="preserve"> </w:t>
+      </w:r>
+      <w:proofErr w:type="spellStart"/>
+      <w:r>
+        <w:rPr>
+          <w:i/>
+          <w:sz w:val="16"/>
+          <w:szCs w:val="16"/>
+        </w:rPr>
+        <w:t>person</w:t>
+      </w:r>
+      <w:proofErr w:type="spellEnd"/>
+      <w:r>
+        <w:rPr>
+          <w:i/>
+          <w:sz w:val="16"/>
+          <w:szCs w:val="16"/>
+        </w:rPr>
+        <w:t xml:space="preserve"> in </w:t>
+      </w:r>
+      <w:proofErr w:type="spellStart"/>
+      <w:r>
+        <w:rPr>
+          <w:i/>
+          <w:sz w:val="16"/>
+          <w:szCs w:val="16"/>
+        </w:rPr>
+        <w:t>the</w:t>
+      </w:r>
+      <w:proofErr w:type="spellEnd"/>
+      <w:r>
+        <w:rPr>
+          <w:i/>
+          <w:sz w:val="16"/>
+          <w:szCs w:val="16"/>
+        </w:rPr>
+        <w:t xml:space="preserve"> </w:t>
+      </w:r>
+      <w:proofErr w:type="spellStart"/>
+      <w:r>
+        <w:rPr>
+          <w:i/>
+          <w:sz w:val="16"/>
+          <w:szCs w:val="16"/>
+        </w:rPr>
+        <w:t>project</w:t>
+      </w:r>
+      <w:proofErr w:type="spellEnd"/>
+      <w:r>
+        <w:rPr>
+          <w:i/>
+          <w:sz w:val="16"/>
+          <w:szCs w:val="16"/>
+        </w:rPr>
+        <w:t xml:space="preserve">, </w:t>
+      </w:r>
+      <w:proofErr w:type="spellStart"/>
+      <w:r>
+        <w:rPr>
+          <w:i/>
+          <w:sz w:val="16"/>
+          <w:szCs w:val="16"/>
+        </w:rPr>
+        <w:t>the</w:t>
+      </w:r>
+      <w:proofErr w:type="spellEnd"/>
+      <w:r>
+        <w:rPr>
+          <w:i/>
+          <w:sz w:val="16"/>
+          <w:szCs w:val="16"/>
+        </w:rPr>
+        <w:t xml:space="preserve"> </w:t>
+      </w:r>
+      <w:proofErr w:type="spellStart"/>
+      <w:r>
+        <w:rPr>
+          <w:i/>
+          <w:sz w:val="16"/>
+          <w:szCs w:val="16"/>
+        </w:rPr>
+        <w:t>project</w:t>
+      </w:r>
+      <w:proofErr w:type="spellEnd"/>
+      <w:r>
+        <w:rPr>
+          <w:i/>
+          <w:sz w:val="16"/>
+          <w:szCs w:val="16"/>
+        </w:rPr>
+        <w:t xml:space="preserve"> </w:t>
+      </w:r>
+      <w:proofErr w:type="spellStart"/>
+      <w:r>
+        <w:rPr>
+          <w:i/>
+          <w:sz w:val="16"/>
+          <w:szCs w:val="16"/>
+        </w:rPr>
+        <w:t>proposal</w:t>
+      </w:r>
+      <w:proofErr w:type="spellEnd"/>
+      <w:r>
+        <w:rPr>
+          <w:i/>
+          <w:sz w:val="16"/>
+          <w:szCs w:val="16"/>
+        </w:rPr>
+        <w:t xml:space="preserve"> form </w:t>
+      </w:r>
+      <w:proofErr w:type="spellStart"/>
+      <w:r>
+        <w:rPr>
+          <w:i/>
+          <w:sz w:val="16"/>
+          <w:szCs w:val="16"/>
+        </w:rPr>
+        <w:t>must</w:t>
+      </w:r>
+      <w:proofErr w:type="spellEnd"/>
+      <w:r>
+        <w:rPr>
+          <w:i/>
+          <w:sz w:val="16"/>
+          <w:szCs w:val="16"/>
+        </w:rPr>
+        <w:t xml:space="preserve"> be </w:t>
+      </w:r>
+      <w:proofErr w:type="spellStart"/>
+      <w:r>
+        <w:rPr>
+          <w:i/>
+          <w:sz w:val="16"/>
+          <w:szCs w:val="16"/>
+        </w:rPr>
+        <w:t>signed</w:t>
+      </w:r>
+      <w:proofErr w:type="spellEnd"/>
+      <w:r>
+        <w:rPr>
+          <w:i/>
+          <w:sz w:val="16"/>
+          <w:szCs w:val="16"/>
+        </w:rPr>
+        <w:t xml:space="preserve"> by </w:t>
+      </w:r>
+      <w:proofErr w:type="spellStart"/>
+      <w:r>
+        <w:rPr>
+          <w:i/>
+          <w:sz w:val="16"/>
+          <w:szCs w:val="16"/>
+        </w:rPr>
+        <w:t>the</w:t>
+      </w:r>
+      <w:proofErr w:type="spellEnd"/>
+      <w:r>
+        <w:rPr>
+          <w:i/>
+          <w:sz w:val="16"/>
+          <w:szCs w:val="16"/>
+        </w:rPr>
+        <w:t xml:space="preserve"> </w:t>
+      </w:r>
+      <w:proofErr w:type="spellStart"/>
+      <w:r>
+        <w:rPr>
+          <w:i/>
+          <w:sz w:val="16"/>
+          <w:szCs w:val="16"/>
+        </w:rPr>
+        <w:t>person</w:t>
+      </w:r>
+      <w:proofErr w:type="spellEnd"/>
+      <w:r>
+        <w:rPr>
+          <w:i/>
+          <w:sz w:val="16"/>
+          <w:szCs w:val="16"/>
+        </w:rPr>
+        <w:t xml:space="preserve"> </w:t>
+      </w:r>
+      <w:proofErr w:type="spellStart"/>
+      <w:r>
+        <w:rPr>
+          <w:i/>
+          <w:sz w:val="16"/>
+          <w:szCs w:val="16"/>
+        </w:rPr>
+        <w:t>who</w:t>
+      </w:r>
+      <w:proofErr w:type="spellEnd"/>
+      <w:r>
+        <w:rPr>
+          <w:i/>
+          <w:sz w:val="16"/>
+          <w:szCs w:val="16"/>
+        </w:rPr>
+        <w:t xml:space="preserve"> </w:t>
+      </w:r>
+      <w:proofErr w:type="spellStart"/>
+      <w:r>
+        <w:rPr>
+          <w:i/>
+          <w:sz w:val="16"/>
+          <w:szCs w:val="16"/>
+        </w:rPr>
+        <w:t>filled</w:t>
+      </w:r>
+      <w:proofErr w:type="spellEnd"/>
+      <w:r>
+        <w:rPr>
+          <w:i/>
+          <w:sz w:val="16"/>
+          <w:szCs w:val="16"/>
+        </w:rPr>
+        <w:t xml:space="preserve"> </w:t>
+      </w:r>
+      <w:proofErr w:type="spellStart"/>
+      <w:r>
+        <w:rPr>
+          <w:i/>
+          <w:sz w:val="16"/>
+          <w:szCs w:val="16"/>
+        </w:rPr>
+        <w:t>out</w:t>
+      </w:r>
+      <w:proofErr w:type="spellEnd"/>
+      <w:r>
+        <w:rPr>
+          <w:i/>
+          <w:sz w:val="16"/>
+          <w:szCs w:val="16"/>
+        </w:rPr>
+        <w:t xml:space="preserve"> it.)</w:t>
       </w:r>
     </w:p>
     <w:sectPr>
@@ -1791,6 +5369,7 @@
   <w:style w:type="character" w:default="1" w:styleId="DefaultParagraphFont">
     <w:name w:val="Default Paragraph Font"/>
     <w:uiPriority w:val="1"/>
+    <w:semiHidden/>
     <w:unhideWhenUsed/>
   </w:style>
   <w:style w:type="table" w:default="1" w:styleId="TableNormal">

</xml_diff>